<commit_message>
minnor chnges on docx file
</commit_message>
<xml_diff>
--- a/1_OZ/1_OZ.docx
+++ b/1_OZ/1_OZ.docx
@@ -19,21 +19,21 @@
         <w:gridCol w:w="885"/>
         <w:gridCol w:w="285"/>
         <w:gridCol w:w="435"/>
-        <w:gridCol w:w="135"/>
+        <w:gridCol w:w="134"/>
+        <w:gridCol w:w="286"/>
+        <w:gridCol w:w="419"/>
+        <w:gridCol w:w="1140"/>
+        <w:gridCol w:w="136"/>
         <w:gridCol w:w="285"/>
-        <w:gridCol w:w="420"/>
-        <w:gridCol w:w="1140"/>
-        <w:gridCol w:w="135"/>
+        <w:gridCol w:w="1274"/>
+        <w:gridCol w:w="435"/>
+        <w:gridCol w:w="841"/>
         <w:gridCol w:w="285"/>
-        <w:gridCol w:w="1275"/>
-        <w:gridCol w:w="435"/>
-        <w:gridCol w:w="840"/>
-        <w:gridCol w:w="285"/>
-        <w:gridCol w:w="105"/>
-        <w:gridCol w:w="1245"/>
+        <w:gridCol w:w="104"/>
+        <w:gridCol w:w="1246"/>
         <w:gridCol w:w="75"/>
         <w:gridCol w:w="1170"/>
-        <w:gridCol w:w="120"/>
+        <w:gridCol w:w="119"/>
         <w:gridCol w:w="1111"/>
       </w:tblGrid>
       <w:tr>
@@ -42,7 +42,7 @@
         </w:trPr>
         <w:tc>
           <w:tcPr>
-            <w:tcW w:w="10666" w:type="dxa"/>
+            <w:tcW w:w="10665" w:type="dxa"/>
             <w:gridSpan w:val="19"/>
             <w:tcBorders>
               <w:top w:val="single" w:sz="18" w:space="0" w:color="000000"/>
@@ -55,6 +55,7 @@
           <w:p>
             <w:pPr>
               <w:pStyle w:val="Heading2"/>
+              <w:widowControl w:val="false"/>
               <w:rPr>
                 <w:sz w:val="34"/>
               </w:rPr>
@@ -69,6 +70,7 @@
           <w:p>
             <w:pPr>
               <w:pStyle w:val="Heading2"/>
+              <w:widowControl w:val="false"/>
               <w:rPr>
                 <w:sz w:val="34"/>
                 <w:lang w:val="cs-CZ" w:bidi="ar-SA"/>
@@ -85,6 +87,7 @@
           <w:p>
             <w:pPr>
               <w:pStyle w:val="Heading1"/>
+              <w:widowControl w:val="false"/>
               <w:rPr>
                 <w:sz w:val="34"/>
               </w:rPr>
@@ -104,7 +107,7 @@
         </w:trPr>
         <w:tc>
           <w:tcPr>
-            <w:tcW w:w="10666" w:type="dxa"/>
+            <w:tcW w:w="10665" w:type="dxa"/>
             <w:gridSpan w:val="19"/>
             <w:tcBorders>
               <w:top w:val="single" w:sz="12" w:space="0" w:color="000000"/>
@@ -117,6 +120,7 @@
           <w:p>
             <w:pPr>
               <w:pStyle w:val="Normal"/>
+              <w:widowControl w:val="false"/>
               <w:snapToGrid w:val="false"/>
               <w:rPr>
                 <w:rFonts w:ascii="Toronto;Times New Roman" w:hAnsi="Toronto;Times New Roman" w:cs="Toronto;Times New Roman"/>
@@ -157,7 +161,7 @@
                     <v:h position="@0,21600"/>
                   </v:handles>
                 </v:shapetype>
-                <v:shape id="shape_0" ID="Shape1" fillcolor="#969696" stroked="t" o:allowincell="f" style="position:absolute;margin-left:59pt;margin-top:18.4pt;width:472.45pt;height:38.9pt;mso-wrap-style:none;v-text-anchor:middle;mso-position-horizontal-relative:margin" type="_x0000_t136">
+                <v:shape id="shape_0" fillcolor="#969696" stroked="t" o:allowincell="f" style="position:absolute;margin-left:59pt;margin-top:18.4pt;width:472.4pt;height:51pt;mso-wrap-style:none;v-text-anchor:middle;mso-position-horizontal-relative:margin" type="_x0000_t136">
                   <v:path textpathok="t"/>
                   <v:textpath on="t" fitshape="t" string="PROTOKOL O MĚŘENÍ" style="font-family:&quot;Times New Roman&quot;;font-size:12pt"/>
                   <v:fill o:detectmouseclick="t" type="solid" color2="#696969"/>
@@ -186,6 +190,7 @@
           <w:p>
             <w:pPr>
               <w:pStyle w:val="Normal"/>
+              <w:widowControl w:val="false"/>
               <w:jc w:val="center"/>
               <w:rPr>
                 <w:sz w:val="18"/>
@@ -212,6 +217,7 @@
           <w:p>
             <w:pPr>
               <w:pStyle w:val="Normal"/>
+              <w:widowControl w:val="false"/>
               <w:snapToGrid w:val="false"/>
               <w:rPr>
                 <w:rFonts w:ascii="Aardvark;Times New Roman" w:hAnsi="Aardvark;Times New Roman" w:cs="Aardvark;Times New Roman"/>
@@ -226,7 +232,7 @@
         </w:tc>
         <w:tc>
           <w:tcPr>
-            <w:tcW w:w="1290" w:type="dxa"/>
+            <w:tcW w:w="1289" w:type="dxa"/>
             <w:gridSpan w:val="2"/>
             <w:tcBorders>
               <w:top w:val="single" w:sz="12" w:space="0" w:color="000000"/>
@@ -237,6 +243,7 @@
           <w:p>
             <w:pPr>
               <w:pStyle w:val="Normal"/>
+              <w:widowControl w:val="false"/>
               <w:jc w:val="center"/>
               <w:rPr>
                 <w:sz w:val="18"/>
@@ -262,6 +269,7 @@
           <w:p>
             <w:pPr>
               <w:pStyle w:val="Normal"/>
+              <w:widowControl w:val="false"/>
               <w:snapToGrid w:val="false"/>
               <w:rPr/>
             </w:pPr>
@@ -289,6 +297,7 @@
           <w:p>
             <w:pPr>
               <w:pStyle w:val="Heading3"/>
+              <w:widowControl w:val="false"/>
               <w:snapToGrid w:val="false"/>
               <w:rPr>
                 <w:lang w:val="cs-CZ" w:eastAsia="en-GB" w:bidi="ar-SA"/>
@@ -304,7 +313,7 @@
         </w:tc>
         <w:tc>
           <w:tcPr>
-            <w:tcW w:w="2401" w:type="dxa"/>
+            <w:tcW w:w="2400" w:type="dxa"/>
             <w:gridSpan w:val="3"/>
             <w:tcBorders>
               <w:left w:val="single" w:sz="12" w:space="0" w:color="000000"/>
@@ -316,6 +325,7 @@
           <w:p>
             <w:pPr>
               <w:pStyle w:val="Normal"/>
+              <w:widowControl w:val="false"/>
               <w:snapToGrid w:val="false"/>
               <w:jc w:val="center"/>
               <w:rPr>
@@ -352,6 +362,7 @@
           <w:p>
             <w:pPr>
               <w:pStyle w:val="Normal"/>
+              <w:widowControl w:val="false"/>
               <w:snapToGrid w:val="false"/>
               <w:jc w:val="center"/>
               <w:rPr>
@@ -369,6 +380,7 @@
           <w:p>
             <w:pPr>
               <w:pStyle w:val="Normal"/>
+              <w:widowControl w:val="false"/>
               <w:jc w:val="center"/>
               <w:rPr>
                 <w:sz w:val="18"/>
@@ -384,6 +396,7 @@
           <w:p>
             <w:pPr>
               <w:pStyle w:val="Normal"/>
+              <w:widowControl w:val="false"/>
               <w:jc w:val="center"/>
               <w:rPr>
                 <w:sz w:val="12"/>
@@ -398,217 +411,238 @@
           <w:p>
             <w:pPr>
               <w:pStyle w:val="Normal"/>
-              <w:jc w:val="center"/>
-              <w:rPr/>
-            </w:pPr>
-            <w:r>
-              <w:rPr/>
-            </w:r>
-          </w:p>
-          <w:p>
-            <w:pPr>
-              <w:pStyle w:val="Normal"/>
-              <w:jc w:val="center"/>
-              <w:rPr/>
-            </w:pPr>
-            <w:r>
-              <w:rPr/>
-            </w:r>
-          </w:p>
-          <w:p>
-            <w:pPr>
-              <w:pStyle w:val="Normal"/>
-              <w:jc w:val="center"/>
-              <w:rPr/>
-            </w:pPr>
-            <w:r>
-              <w:rPr/>
-            </w:r>
-          </w:p>
-          <w:p>
-            <w:pPr>
-              <w:pStyle w:val="Normal"/>
-              <w:jc w:val="center"/>
-              <w:rPr/>
-            </w:pPr>
-            <w:r>
-              <w:rPr/>
-            </w:r>
-          </w:p>
-          <w:p>
-            <w:pPr>
-              <w:pStyle w:val="Normal"/>
-              <w:jc w:val="center"/>
-              <w:rPr/>
-            </w:pPr>
-            <w:r>
-              <w:rPr/>
-            </w:r>
-          </w:p>
-          <w:p>
-            <w:pPr>
-              <w:pStyle w:val="Normal"/>
-              <w:jc w:val="center"/>
-              <w:rPr/>
-            </w:pPr>
-            <w:r>
-              <w:rPr/>
-            </w:r>
-          </w:p>
-          <w:p>
-            <w:pPr>
-              <w:pStyle w:val="Normal"/>
-              <w:jc w:val="center"/>
-              <w:rPr/>
-            </w:pPr>
-            <w:r>
-              <w:rPr/>
-            </w:r>
-          </w:p>
-          <w:p>
-            <w:pPr>
-              <w:pStyle w:val="Normal"/>
-              <w:jc w:val="center"/>
-              <w:rPr/>
-            </w:pPr>
-            <w:r>
-              <w:rPr/>
-            </w:r>
-          </w:p>
-          <w:p>
-            <w:pPr>
-              <w:pStyle w:val="Normal"/>
-              <w:jc w:val="center"/>
-              <w:rPr/>
-            </w:pPr>
-            <w:r>
-              <w:rPr/>
-            </w:r>
-          </w:p>
-          <w:p>
-            <w:pPr>
-              <w:pStyle w:val="Normal"/>
-              <w:jc w:val="center"/>
-              <w:rPr/>
-            </w:pPr>
-            <w:r>
-              <w:rPr/>
-            </w:r>
-          </w:p>
-          <w:p>
-            <w:pPr>
-              <w:pStyle w:val="Normal"/>
-              <w:jc w:val="center"/>
-              <w:rPr/>
-            </w:pPr>
-            <w:r>
-              <w:rPr/>
-            </w:r>
-          </w:p>
-          <w:p>
-            <w:pPr>
-              <w:pStyle w:val="Normal"/>
-              <w:jc w:val="center"/>
-              <w:rPr/>
-            </w:pPr>
-            <w:r>
-              <w:rPr/>
-            </w:r>
-          </w:p>
-          <w:p>
-            <w:pPr>
-              <w:pStyle w:val="Normal"/>
-              <w:jc w:val="center"/>
-              <w:rPr/>
-            </w:pPr>
-            <w:r>
-              <w:rPr/>
-            </w:r>
-          </w:p>
-          <w:p>
-            <w:pPr>
-              <w:pStyle w:val="Normal"/>
-              <w:jc w:val="center"/>
-              <w:rPr/>
-            </w:pPr>
-            <w:r>
-              <w:rPr/>
-            </w:r>
-          </w:p>
-          <w:p>
-            <w:pPr>
-              <w:pStyle w:val="Normal"/>
-              <w:jc w:val="center"/>
-              <w:rPr/>
-            </w:pPr>
-            <w:r>
-              <w:rPr/>
-            </w:r>
-          </w:p>
-          <w:p>
-            <w:pPr>
-              <w:pStyle w:val="Normal"/>
-              <w:jc w:val="center"/>
-              <w:rPr/>
-            </w:pPr>
-            <w:r>
-              <w:rPr/>
-            </w:r>
-          </w:p>
-          <w:p>
-            <w:pPr>
-              <w:pStyle w:val="Normal"/>
-              <w:jc w:val="center"/>
-              <w:rPr/>
-            </w:pPr>
-            <w:r>
-              <w:rPr/>
-            </w:r>
-          </w:p>
-          <w:p>
-            <w:pPr>
-              <w:pStyle w:val="Normal"/>
-              <w:jc w:val="center"/>
-              <w:rPr/>
-            </w:pPr>
-            <w:r>
-              <w:rPr/>
-            </w:r>
-          </w:p>
-          <w:p>
-            <w:pPr>
-              <w:pStyle w:val="Normal"/>
-              <w:jc w:val="center"/>
-              <w:rPr/>
-            </w:pPr>
-            <w:r>
-              <w:rPr/>
-            </w:r>
-          </w:p>
-          <w:p>
-            <w:pPr>
-              <w:pStyle w:val="Normal"/>
-              <w:jc w:val="center"/>
-              <w:rPr/>
-            </w:pPr>
-            <w:r>
-              <w:rPr/>
-            </w:r>
-          </w:p>
-          <w:p>
-            <w:pPr>
-              <w:pStyle w:val="Normal"/>
-              <w:jc w:val="center"/>
-              <w:rPr/>
-            </w:pPr>
-            <w:r>
-              <w:rPr/>
-            </w:r>
-          </w:p>
-        </w:tc>
-        <w:tc>
-          <w:tcPr>
-            <w:tcW w:w="9496" w:type="dxa"/>
+              <w:widowControl w:val="false"/>
+              <w:jc w:val="center"/>
+              <w:rPr/>
+            </w:pPr>
+            <w:r>
+              <w:rPr/>
+            </w:r>
+          </w:p>
+          <w:p>
+            <w:pPr>
+              <w:pStyle w:val="Normal"/>
+              <w:widowControl w:val="false"/>
+              <w:jc w:val="center"/>
+              <w:rPr/>
+            </w:pPr>
+            <w:r>
+              <w:rPr/>
+            </w:r>
+          </w:p>
+          <w:p>
+            <w:pPr>
+              <w:pStyle w:val="Normal"/>
+              <w:widowControl w:val="false"/>
+              <w:jc w:val="center"/>
+              <w:rPr/>
+            </w:pPr>
+            <w:r>
+              <w:rPr/>
+            </w:r>
+          </w:p>
+          <w:p>
+            <w:pPr>
+              <w:pStyle w:val="Normal"/>
+              <w:widowControl w:val="false"/>
+              <w:jc w:val="center"/>
+              <w:rPr/>
+            </w:pPr>
+            <w:r>
+              <w:rPr/>
+            </w:r>
+          </w:p>
+          <w:p>
+            <w:pPr>
+              <w:pStyle w:val="Normal"/>
+              <w:widowControl w:val="false"/>
+              <w:jc w:val="center"/>
+              <w:rPr/>
+            </w:pPr>
+            <w:r>
+              <w:rPr/>
+            </w:r>
+          </w:p>
+          <w:p>
+            <w:pPr>
+              <w:pStyle w:val="Normal"/>
+              <w:widowControl w:val="false"/>
+              <w:jc w:val="center"/>
+              <w:rPr/>
+            </w:pPr>
+            <w:r>
+              <w:rPr/>
+            </w:r>
+          </w:p>
+          <w:p>
+            <w:pPr>
+              <w:pStyle w:val="Normal"/>
+              <w:widowControl w:val="false"/>
+              <w:jc w:val="center"/>
+              <w:rPr/>
+            </w:pPr>
+            <w:r>
+              <w:rPr/>
+            </w:r>
+          </w:p>
+          <w:p>
+            <w:pPr>
+              <w:pStyle w:val="Normal"/>
+              <w:widowControl w:val="false"/>
+              <w:jc w:val="center"/>
+              <w:rPr/>
+            </w:pPr>
+            <w:r>
+              <w:rPr/>
+            </w:r>
+          </w:p>
+          <w:p>
+            <w:pPr>
+              <w:pStyle w:val="Normal"/>
+              <w:widowControl w:val="false"/>
+              <w:jc w:val="center"/>
+              <w:rPr/>
+            </w:pPr>
+            <w:r>
+              <w:rPr/>
+            </w:r>
+          </w:p>
+          <w:p>
+            <w:pPr>
+              <w:pStyle w:val="Normal"/>
+              <w:widowControl w:val="false"/>
+              <w:jc w:val="center"/>
+              <w:rPr/>
+            </w:pPr>
+            <w:r>
+              <w:rPr/>
+            </w:r>
+          </w:p>
+          <w:p>
+            <w:pPr>
+              <w:pStyle w:val="Normal"/>
+              <w:widowControl w:val="false"/>
+              <w:jc w:val="center"/>
+              <w:rPr/>
+            </w:pPr>
+            <w:r>
+              <w:rPr/>
+            </w:r>
+          </w:p>
+          <w:p>
+            <w:pPr>
+              <w:pStyle w:val="Normal"/>
+              <w:widowControl w:val="false"/>
+              <w:jc w:val="center"/>
+              <w:rPr/>
+            </w:pPr>
+            <w:r>
+              <w:rPr/>
+            </w:r>
+          </w:p>
+          <w:p>
+            <w:pPr>
+              <w:pStyle w:val="Normal"/>
+              <w:widowControl w:val="false"/>
+              <w:jc w:val="center"/>
+              <w:rPr/>
+            </w:pPr>
+            <w:r>
+              <w:rPr/>
+            </w:r>
+          </w:p>
+          <w:p>
+            <w:pPr>
+              <w:pStyle w:val="Normal"/>
+              <w:widowControl w:val="false"/>
+              <w:jc w:val="center"/>
+              <w:rPr/>
+            </w:pPr>
+            <w:r>
+              <w:rPr/>
+            </w:r>
+          </w:p>
+          <w:p>
+            <w:pPr>
+              <w:pStyle w:val="Normal"/>
+              <w:widowControl w:val="false"/>
+              <w:jc w:val="center"/>
+              <w:rPr/>
+            </w:pPr>
+            <w:r>
+              <w:rPr/>
+            </w:r>
+          </w:p>
+          <w:p>
+            <w:pPr>
+              <w:pStyle w:val="Normal"/>
+              <w:widowControl w:val="false"/>
+              <w:jc w:val="center"/>
+              <w:rPr/>
+            </w:pPr>
+            <w:r>
+              <w:rPr/>
+            </w:r>
+          </w:p>
+          <w:p>
+            <w:pPr>
+              <w:pStyle w:val="Normal"/>
+              <w:widowControl w:val="false"/>
+              <w:jc w:val="center"/>
+              <w:rPr/>
+            </w:pPr>
+            <w:r>
+              <w:rPr/>
+            </w:r>
+          </w:p>
+          <w:p>
+            <w:pPr>
+              <w:pStyle w:val="Normal"/>
+              <w:widowControl w:val="false"/>
+              <w:jc w:val="center"/>
+              <w:rPr/>
+            </w:pPr>
+            <w:r>
+              <w:rPr/>
+            </w:r>
+          </w:p>
+          <w:p>
+            <w:pPr>
+              <w:pStyle w:val="Normal"/>
+              <w:widowControl w:val="false"/>
+              <w:jc w:val="center"/>
+              <w:rPr/>
+            </w:pPr>
+            <w:r>
+              <w:rPr/>
+            </w:r>
+          </w:p>
+          <w:p>
+            <w:pPr>
+              <w:pStyle w:val="Normal"/>
+              <w:widowControl w:val="false"/>
+              <w:jc w:val="center"/>
+              <w:rPr/>
+            </w:pPr>
+            <w:r>
+              <w:rPr/>
+            </w:r>
+          </w:p>
+          <w:p>
+            <w:pPr>
+              <w:pStyle w:val="Normal"/>
+              <w:widowControl w:val="false"/>
+              <w:jc w:val="center"/>
+              <w:rPr/>
+            </w:pPr>
+            <w:r>
+              <w:rPr/>
+            </w:r>
+          </w:p>
+        </w:tc>
+        <w:tc>
+          <w:tcPr>
+            <w:tcW w:w="9495" w:type="dxa"/>
             <w:gridSpan w:val="17"/>
             <w:tcBorders>
               <w:top w:val="single" w:sz="12" w:space="0" w:color="000000"/>
@@ -618,6 +652,7 @@
           <w:p>
             <w:pPr>
               <w:pStyle w:val="Normal"/>
+              <w:widowControl w:val="false"/>
               <w:snapToGrid w:val="false"/>
               <w:rPr/>
             </w:pPr>
@@ -628,6 +663,7 @@
           <w:p>
             <w:pPr>
               <w:pStyle w:val="Normal"/>
+              <w:widowControl w:val="false"/>
               <w:numPr>
                 <w:ilvl w:val="0"/>
                 <w:numId w:val="3"/>
@@ -643,6 +679,7 @@
           <w:p>
             <w:pPr>
               <w:pStyle w:val="Normal"/>
+              <w:widowControl w:val="false"/>
               <w:numPr>
                 <w:ilvl w:val="1"/>
                 <w:numId w:val="3"/>
@@ -664,6 +701,7 @@
               <w:rPr>
                 <w:position w:val="0"/>
                 <w:sz w:val="24"/>
+                <w:sz w:val="24"/>
                 <w:vertAlign w:val="baseline"/>
               </w:rPr>
               <w:t xml:space="preserve"> invertujícího zesilovače s OZ ne zpětnovazebním odporu R</w:t>
@@ -678,6 +716,7 @@
               <w:rPr>
                 <w:position w:val="0"/>
                 <w:sz w:val="24"/>
+                <w:sz w:val="24"/>
                 <w:vertAlign w:val="baseline"/>
               </w:rPr>
               <w:t xml:space="preserve"> při stejnosměrném vstupním napětí U</w:t>
@@ -692,6 +731,7 @@
               <w:rPr>
                 <w:position w:val="0"/>
                 <w:sz w:val="24"/>
+                <w:sz w:val="24"/>
                 <w:vertAlign w:val="baseline"/>
               </w:rPr>
               <w:t>= 4 V a vstupním odporu R</w:t>
@@ -705,6 +745,7 @@
             <w:r>
               <w:rPr>
                 <w:position w:val="0"/>
+                <w:sz w:val="24"/>
                 <w:sz w:val="24"/>
                 <w:vertAlign w:val="baseline"/>
               </w:rPr>
@@ -715,6 +756,7 @@
                 <w:rFonts w:eastAsia="Times New Roman" w:cs="Times New Roman" w:ascii="Liberation Serif" w:hAnsi="Liberation Serif"/>
                 <w:position w:val="0"/>
                 <w:sz w:val="24"/>
+                <w:sz w:val="24"/>
                 <w:vertAlign w:val="baseline"/>
               </w:rPr>
               <w:t>Ω</w:t>
@@ -724,6 +766,7 @@
                 <w:rFonts w:eastAsia="Times New Roman" w:cs="Times New Roman"/>
                 <w:position w:val="0"/>
                 <w:sz w:val="24"/>
+                <w:sz w:val="24"/>
                 <w:vertAlign w:val="baseline"/>
               </w:rPr>
               <w:t>.</w:t>
@@ -732,6 +775,7 @@
           <w:p>
             <w:pPr>
               <w:pStyle w:val="Normal"/>
+              <w:widowControl w:val="false"/>
               <w:numPr>
                 <w:ilvl w:val="1"/>
                 <w:numId w:val="3"/>
@@ -744,6 +788,7 @@
                 <w:rFonts w:eastAsia="Times New Roman" w:cs="Times New Roman"/>
                 <w:position w:val="0"/>
                 <w:sz w:val="24"/>
+                <w:sz w:val="24"/>
                 <w:vertAlign w:val="baseline"/>
               </w:rPr>
               <w:t>Pro předchozí měření vypočítejte teoretické hodnoty výstupního napětí U</w:t>
@@ -760,6 +805,7 @@
                 <w:rFonts w:eastAsia="Times New Roman" w:cs="Times New Roman"/>
                 <w:position w:val="0"/>
                 <w:sz w:val="24"/>
+                <w:sz w:val="24"/>
                 <w:vertAlign w:val="baseline"/>
               </w:rPr>
               <w:t>. Naměřené a vypočítané hodnoty srovnejte a vypočítejte jejich absolutní odchylku.</w:t>
@@ -768,6 +814,7 @@
           <w:p>
             <w:pPr>
               <w:pStyle w:val="Normal"/>
+              <w:widowControl w:val="false"/>
               <w:numPr>
                 <w:ilvl w:val="0"/>
                 <w:numId w:val="3"/>
@@ -777,6 +824,7 @@
                 <w:rFonts w:ascii="Times New Roman" w:hAnsi="Times New Roman" w:eastAsia="Times New Roman" w:cs="Times New Roman"/>
                 <w:position w:val="0"/>
                 <w:sz w:val="24"/>
+                <w:sz w:val="24"/>
                 <w:vertAlign w:val="baseline"/>
               </w:rPr>
             </w:pPr>
@@ -785,6 +833,7 @@
                 <w:rFonts w:eastAsia="Times New Roman" w:cs="Times New Roman"/>
                 <w:position w:val="0"/>
                 <w:sz w:val="24"/>
+                <w:sz w:val="24"/>
                 <w:vertAlign w:val="baseline"/>
               </w:rPr>
               <w:t>Měření operačního zesilovače v invertujícím zapojení při střídavém vstupu:</w:t>
@@ -793,6 +842,7 @@
           <w:p>
             <w:pPr>
               <w:pStyle w:val="Normal"/>
+              <w:widowControl w:val="false"/>
               <w:numPr>
                 <w:ilvl w:val="1"/>
                 <w:numId w:val="3"/>
@@ -805,6 +855,7 @@
                 <w:rFonts w:eastAsia="Times New Roman" w:cs="Times New Roman"/>
                 <w:position w:val="0"/>
                 <w:sz w:val="24"/>
+                <w:sz w:val="24"/>
                 <w:vertAlign w:val="baseline"/>
               </w:rPr>
               <w:t>Měřením ověřte činnost OZ pracujícího jako invertující zesilovač harmonického vstupního napětí U</w:t>
@@ -821,6 +872,7 @@
                 <w:rFonts w:eastAsia="Times New Roman" w:cs="Times New Roman"/>
                 <w:position w:val="0"/>
                 <w:sz w:val="24"/>
+                <w:sz w:val="24"/>
                 <w:vertAlign w:val="baseline"/>
               </w:rPr>
               <w:t>= 4 V, U</w:t>
@@ -837,6 +889,7 @@
                 <w:rFonts w:eastAsia="Times New Roman" w:cs="Times New Roman"/>
                 <w:position w:val="0"/>
                 <w:sz w:val="24"/>
+                <w:sz w:val="24"/>
                 <w:vertAlign w:val="baseline"/>
               </w:rPr>
               <w:t>= 2 V, f = 100 Hz, při zpětnovazebním odporu R</w:t>
@@ -853,6 +906,7 @@
                 <w:rFonts w:eastAsia="Times New Roman" w:cs="Times New Roman"/>
                 <w:position w:val="0"/>
                 <w:sz w:val="24"/>
+                <w:sz w:val="24"/>
                 <w:vertAlign w:val="baseline"/>
               </w:rPr>
               <w:t>= 80 k</w:t>
@@ -862,6 +916,7 @@
                 <w:rFonts w:eastAsia="Times New Roman" w:cs="Times New Roman" w:ascii="Liberation Serif" w:hAnsi="Liberation Serif"/>
                 <w:position w:val="0"/>
                 <w:sz w:val="24"/>
+                <w:sz w:val="24"/>
                 <w:vertAlign w:val="baseline"/>
               </w:rPr>
               <w:t>Ω.</w:t>
@@ -870,6 +925,7 @@
           <w:p>
             <w:pPr>
               <w:pStyle w:val="Normal"/>
+              <w:widowControl w:val="false"/>
               <w:numPr>
                 <w:ilvl w:val="1"/>
                 <w:numId w:val="3"/>
@@ -882,6 +938,7 @@
                 <w:rFonts w:eastAsia="Times New Roman" w:cs="Times New Roman" w:ascii="Liberation Serif" w:hAnsi="Liberation Serif"/>
                 <w:position w:val="0"/>
                 <w:sz w:val="24"/>
+                <w:sz w:val="24"/>
                 <w:vertAlign w:val="baseline"/>
               </w:rPr>
               <w:t>Pro vstupní harmonické napětí (z bodu 2a) a napěťový přenos zesilovače a</w:t>
@@ -897,6 +954,7 @@
               <w:rPr>
                 <w:rFonts w:eastAsia="Times New Roman" w:cs="Times New Roman" w:ascii="Liberation Serif" w:hAnsi="Liberation Serif"/>
                 <w:position w:val="0"/>
+                <w:sz w:val="24"/>
                 <w:sz w:val="24"/>
                 <w:vertAlign w:val="baseline"/>
               </w:rPr>
@@ -922,6 +980,7 @@
           <w:p>
             <w:pPr>
               <w:pStyle w:val="Normal"/>
+              <w:widowControl w:val="false"/>
               <w:jc w:val="center"/>
               <w:rPr>
                 <w:sz w:val="18"/>
@@ -937,7 +996,7 @@
         </w:tc>
         <w:tc>
           <w:tcPr>
-            <w:tcW w:w="1560" w:type="dxa"/>
+            <w:tcW w:w="1559" w:type="dxa"/>
             <w:gridSpan w:val="5"/>
             <w:tcBorders>
               <w:top w:val="single" w:sz="12" w:space="0" w:color="000000"/>
@@ -948,6 +1007,7 @@
           <w:p>
             <w:pPr>
               <w:pStyle w:val="Normal"/>
+              <w:widowControl w:val="false"/>
               <w:jc w:val="center"/>
               <w:rPr>
                 <w:sz w:val="18"/>
@@ -974,6 +1034,7 @@
           <w:p>
             <w:pPr>
               <w:pStyle w:val="Normal"/>
+              <w:widowControl w:val="false"/>
               <w:snapToGrid w:val="false"/>
               <w:rPr>
                 <w:sz w:val="18"/>
@@ -988,7 +1049,7 @@
         </w:tc>
         <w:tc>
           <w:tcPr>
-            <w:tcW w:w="1125" w:type="dxa"/>
+            <w:tcW w:w="1126" w:type="dxa"/>
             <w:gridSpan w:val="2"/>
             <w:tcBorders>
               <w:top w:val="single" w:sz="12" w:space="0" w:color="000000"/>
@@ -1000,6 +1061,7 @@
           <w:p>
             <w:pPr>
               <w:pStyle w:val="Normal"/>
+              <w:widowControl w:val="false"/>
               <w:jc w:val="center"/>
               <w:rPr>
                 <w:sz w:val="18"/>
@@ -1027,6 +1089,7 @@
           <w:p>
             <w:pPr>
               <w:pStyle w:val="Normal"/>
+              <w:widowControl w:val="false"/>
               <w:jc w:val="center"/>
               <w:rPr>
                 <w:sz w:val="18"/>
@@ -1042,7 +1105,7 @@
         </w:tc>
         <w:tc>
           <w:tcPr>
-            <w:tcW w:w="1290" w:type="dxa"/>
+            <w:tcW w:w="1289" w:type="dxa"/>
             <w:gridSpan w:val="2"/>
             <w:tcBorders>
               <w:top w:val="single" w:sz="12" w:space="0" w:color="000000"/>
@@ -1053,6 +1116,7 @@
           <w:p>
             <w:pPr>
               <w:pStyle w:val="Normal"/>
+              <w:widowControl w:val="false"/>
               <w:jc w:val="center"/>
               <w:rPr>
                 <w:sz w:val="18"/>
@@ -1078,6 +1142,7 @@
           <w:p>
             <w:pPr>
               <w:pStyle w:val="Normal"/>
+              <w:widowControl w:val="false"/>
               <w:snapToGrid w:val="false"/>
               <w:jc w:val="center"/>
               <w:rPr>
@@ -1109,6 +1174,7 @@
           <w:p>
             <w:pPr>
               <w:pStyle w:val="Normal"/>
+              <w:widowControl w:val="false"/>
               <w:snapToGrid w:val="false"/>
               <w:jc w:val="center"/>
               <w:rPr>
@@ -1134,7 +1200,7 @@
         </w:tc>
         <w:tc>
           <w:tcPr>
-            <w:tcW w:w="4830" w:type="dxa"/>
+            <w:tcW w:w="4829" w:type="dxa"/>
             <w:gridSpan w:val="10"/>
             <w:tcBorders>
               <w:left w:val="single" w:sz="12" w:space="0" w:color="000000"/>
@@ -1146,6 +1212,7 @@
           <w:p>
             <w:pPr>
               <w:pStyle w:val="Heading3"/>
+              <w:widowControl w:val="false"/>
               <w:snapToGrid w:val="false"/>
               <w:rPr>
                 <w:rFonts w:ascii="Arial" w:hAnsi="Arial" w:cs="Arial"/>
@@ -1165,7 +1232,7 @@
         </w:tc>
         <w:tc>
           <w:tcPr>
-            <w:tcW w:w="1125" w:type="dxa"/>
+            <w:tcW w:w="1126" w:type="dxa"/>
             <w:gridSpan w:val="2"/>
             <w:tcBorders>
               <w:left w:val="single" w:sz="12" w:space="0" w:color="000000"/>
@@ -1177,6 +1244,7 @@
           <w:p>
             <w:pPr>
               <w:pStyle w:val="Heading3"/>
+              <w:widowControl w:val="false"/>
               <w:snapToGrid w:val="false"/>
               <w:rPr>
                 <w:lang w:val="cs-CZ" w:eastAsia="cs-CZ"/>
@@ -1204,6 +1272,7 @@
           <w:p>
             <w:pPr>
               <w:pStyle w:val="Normal"/>
+              <w:widowControl w:val="false"/>
               <w:snapToGrid w:val="false"/>
               <w:jc w:val="center"/>
               <w:rPr>
@@ -1224,7 +1293,7 @@
         </w:tc>
         <w:tc>
           <w:tcPr>
-            <w:tcW w:w="2401" w:type="dxa"/>
+            <w:tcW w:w="2400" w:type="dxa"/>
             <w:gridSpan w:val="3"/>
             <w:tcBorders>
               <w:left w:val="single" w:sz="12" w:space="0" w:color="000000"/>
@@ -1236,6 +1305,7 @@
           <w:p>
             <w:pPr>
               <w:pStyle w:val="Normal"/>
+              <w:widowControl w:val="false"/>
               <w:snapToGrid w:val="false"/>
               <w:jc w:val="center"/>
               <w:rPr>
@@ -1259,7 +1329,7 @@
         </w:trPr>
         <w:tc>
           <w:tcPr>
-            <w:tcW w:w="1740" w:type="dxa"/>
+            <w:tcW w:w="1739" w:type="dxa"/>
             <w:gridSpan w:val="4"/>
             <w:tcBorders>
               <w:top w:val="single" w:sz="12" w:space="0" w:color="000000"/>
@@ -1270,6 +1340,7 @@
           <w:p>
             <w:pPr>
               <w:pStyle w:val="Normal"/>
+              <w:widowControl w:val="false"/>
               <w:jc w:val="center"/>
               <w:rPr>
                 <w:sz w:val="18"/>
@@ -1285,7 +1356,7 @@
         </w:tc>
         <w:tc>
           <w:tcPr>
-            <w:tcW w:w="285" w:type="dxa"/>
+            <w:tcW w:w="286" w:type="dxa"/>
             <w:tcBorders>
               <w:top w:val="single" w:sz="12" w:space="0" w:color="000000"/>
               <w:right w:val="single" w:sz="12" w:space="0" w:color="000000"/>
@@ -1294,6 +1365,7 @@
           <w:p>
             <w:pPr>
               <w:pStyle w:val="Normal"/>
+              <w:widowControl w:val="false"/>
               <w:snapToGrid w:val="false"/>
               <w:rPr>
                 <w:sz w:val="18"/>
@@ -1319,6 +1391,7 @@
           <w:p>
             <w:pPr>
               <w:pStyle w:val="Normal"/>
+              <w:widowControl w:val="false"/>
               <w:jc w:val="center"/>
               <w:rPr>
                 <w:sz w:val="18"/>
@@ -1343,6 +1416,7 @@
           <w:p>
             <w:pPr>
               <w:pStyle w:val="Normal"/>
+              <w:widowControl w:val="false"/>
               <w:snapToGrid w:val="false"/>
               <w:rPr>
                 <w:sz w:val="18"/>
@@ -1357,7 +1431,7 @@
         </w:tc>
         <w:tc>
           <w:tcPr>
-            <w:tcW w:w="1275" w:type="dxa"/>
+            <w:tcW w:w="1274" w:type="dxa"/>
             <w:tcBorders>
               <w:top w:val="single" w:sz="12" w:space="0" w:color="000000"/>
               <w:left w:val="single" w:sz="12" w:space="0" w:color="000000"/>
@@ -1367,6 +1441,7 @@
           <w:p>
             <w:pPr>
               <w:pStyle w:val="Normal"/>
+              <w:widowControl w:val="false"/>
               <w:jc w:val="center"/>
               <w:rPr>
                 <w:sz w:val="18"/>
@@ -1391,6 +1466,7 @@
           <w:p>
             <w:pPr>
               <w:pStyle w:val="Normal"/>
+              <w:widowControl w:val="false"/>
               <w:snapToGrid w:val="false"/>
               <w:rPr>
                 <w:sz w:val="18"/>
@@ -1417,6 +1493,7 @@
           <w:p>
             <w:pPr>
               <w:pStyle w:val="Normal"/>
+              <w:widowControl w:val="false"/>
               <w:jc w:val="center"/>
               <w:rPr>
                 <w:sz w:val="18"/>
@@ -1449,6 +1526,7 @@
           <w:p>
             <w:pPr>
               <w:pStyle w:val="Normal"/>
+              <w:widowControl w:val="false"/>
               <w:snapToGrid w:val="false"/>
               <w:jc w:val="center"/>
               <w:rPr>
@@ -1479,6 +1557,7 @@
           <w:p>
             <w:pPr>
               <w:pStyle w:val="Normal"/>
+              <w:widowControl w:val="false"/>
               <w:snapToGrid w:val="false"/>
               <w:jc w:val="center"/>
               <w:rPr>
@@ -1496,7 +1575,7 @@
         </w:tc>
         <w:tc>
           <w:tcPr>
-            <w:tcW w:w="1710" w:type="dxa"/>
+            <w:tcW w:w="1709" w:type="dxa"/>
             <w:gridSpan w:val="2"/>
             <w:tcBorders>
               <w:left w:val="single" w:sz="12" w:space="0" w:color="000000"/>
@@ -1507,6 +1586,7 @@
           <w:p>
             <w:pPr>
               <w:pStyle w:val="Normal"/>
+              <w:widowControl w:val="false"/>
               <w:snapToGrid w:val="false"/>
               <w:jc w:val="center"/>
               <w:rPr>
@@ -1535,6 +1615,7 @@
           <w:p>
             <w:pPr>
               <w:pStyle w:val="Normal"/>
+              <w:widowControl w:val="false"/>
               <w:jc w:val="center"/>
               <w:rPr>
                 <w:sz w:val="18"/>
@@ -1550,6 +1631,7 @@
           <w:p>
             <w:pPr>
               <w:pStyle w:val="Normal"/>
+              <w:widowControl w:val="false"/>
               <w:jc w:val="center"/>
               <w:rPr>
                 <w:sz w:val="18"/>
@@ -1564,7 +1646,7 @@
         </w:tc>
         <w:tc>
           <w:tcPr>
-            <w:tcW w:w="1245" w:type="dxa"/>
+            <w:tcW w:w="1246" w:type="dxa"/>
             <w:tcBorders>
               <w:left w:val="single" w:sz="8" w:space="0" w:color="000000"/>
               <w:bottom w:val="single" w:sz="12" w:space="0" w:color="000000"/>
@@ -1574,6 +1656,7 @@
           <w:p>
             <w:pPr>
               <w:pStyle w:val="Normal"/>
+              <w:widowControl w:val="false"/>
               <w:jc w:val="center"/>
               <w:rPr>
                 <w:sz w:val="18"/>
@@ -1600,6 +1683,7 @@
           <w:p>
             <w:pPr>
               <w:pStyle w:val="Normal"/>
+              <w:widowControl w:val="false"/>
               <w:jc w:val="center"/>
               <w:rPr>
                 <w:sz w:val="18"/>
@@ -1615,7 +1699,7 @@
         </w:tc>
         <w:tc>
           <w:tcPr>
-            <w:tcW w:w="1231" w:type="dxa"/>
+            <w:tcW w:w="1230" w:type="dxa"/>
             <w:gridSpan w:val="2"/>
             <w:tcBorders>
               <w:left w:val="single" w:sz="8" w:space="0" w:color="000000"/>
@@ -1626,6 +1710,7 @@
           <w:p>
             <w:pPr>
               <w:pStyle w:val="Normal"/>
+              <w:widowControl w:val="false"/>
               <w:jc w:val="center"/>
               <w:rPr>
                 <w:sz w:val="18"/>
@@ -1646,7 +1731,7 @@
         </w:trPr>
         <w:tc>
           <w:tcPr>
-            <w:tcW w:w="3585" w:type="dxa"/>
+            <w:tcW w:w="3584" w:type="dxa"/>
             <w:gridSpan w:val="7"/>
             <w:tcBorders>
               <w:top w:val="single" w:sz="12" w:space="0" w:color="000000"/>
@@ -1657,6 +1742,7 @@
           <w:p>
             <w:pPr>
               <w:pStyle w:val="Normal"/>
+              <w:widowControl w:val="false"/>
               <w:rPr>
                 <w:sz w:val="20"/>
               </w:rPr>
@@ -1677,7 +1763,7 @@
         </w:tc>
         <w:tc>
           <w:tcPr>
-            <w:tcW w:w="2970" w:type="dxa"/>
+            <w:tcW w:w="2971" w:type="dxa"/>
             <w:gridSpan w:val="5"/>
             <w:tcBorders>
               <w:top w:val="single" w:sz="12" w:space="0" w:color="000000"/>
@@ -1687,6 +1773,7 @@
           <w:p>
             <w:pPr>
               <w:pStyle w:val="Normal"/>
+              <w:widowControl w:val="false"/>
               <w:rPr>
                 <w:sz w:val="20"/>
               </w:rPr>
@@ -1701,7 +1788,7 @@
         </w:tc>
         <w:tc>
           <w:tcPr>
-            <w:tcW w:w="4111" w:type="dxa"/>
+            <w:tcW w:w="4110" w:type="dxa"/>
             <w:gridSpan w:val="7"/>
             <w:tcBorders>
               <w:top w:val="single" w:sz="12" w:space="0" w:color="000000"/>
@@ -1712,6 +1799,7 @@
           <w:p>
             <w:pPr>
               <w:pStyle w:val="Normal"/>
+              <w:widowControl w:val="false"/>
               <w:rPr>
                 <w:sz w:val="20"/>
               </w:rPr>
@@ -1731,7 +1819,7 @@
         </w:trPr>
         <w:tc>
           <w:tcPr>
-            <w:tcW w:w="3585" w:type="dxa"/>
+            <w:tcW w:w="3584" w:type="dxa"/>
             <w:gridSpan w:val="7"/>
             <w:tcBorders>
               <w:left w:val="single" w:sz="18" w:space="0" w:color="000000"/>
@@ -1740,6 +1828,7 @@
           <w:p>
             <w:pPr>
               <w:pStyle w:val="Normal"/>
+              <w:widowControl w:val="false"/>
               <w:snapToGrid w:val="false"/>
               <w:jc w:val="center"/>
               <w:rPr>
@@ -1755,7 +1844,7 @@
         </w:tc>
         <w:tc>
           <w:tcPr>
-            <w:tcW w:w="2970" w:type="dxa"/>
+            <w:tcW w:w="2971" w:type="dxa"/>
             <w:gridSpan w:val="5"/>
             <w:tcBorders/>
             <w:vAlign w:val="center"/>
@@ -1763,6 +1852,7 @@
           <w:p>
             <w:pPr>
               <w:pStyle w:val="Normal"/>
+              <w:widowControl w:val="false"/>
               <w:rPr>
                 <w:sz w:val="20"/>
               </w:rPr>
@@ -1777,7 +1867,7 @@
         </w:tc>
         <w:tc>
           <w:tcPr>
-            <w:tcW w:w="4111" w:type="dxa"/>
+            <w:tcW w:w="4110" w:type="dxa"/>
             <w:gridSpan w:val="7"/>
             <w:tcBorders>
               <w:right w:val="single" w:sz="18" w:space="0" w:color="000000"/>
@@ -1787,6 +1877,7 @@
           <w:p>
             <w:pPr>
               <w:pStyle w:val="Normal"/>
+              <w:widowControl w:val="false"/>
               <w:rPr>
                 <w:sz w:val="20"/>
               </w:rPr>
@@ -1806,7 +1897,7 @@
         </w:trPr>
         <w:tc>
           <w:tcPr>
-            <w:tcW w:w="3585" w:type="dxa"/>
+            <w:tcW w:w="3584" w:type="dxa"/>
             <w:gridSpan w:val="7"/>
             <w:tcBorders>
               <w:left w:val="single" w:sz="18" w:space="0" w:color="000000"/>
@@ -1815,6 +1906,7 @@
           <w:p>
             <w:pPr>
               <w:pStyle w:val="Normal"/>
+              <w:widowControl w:val="false"/>
               <w:snapToGrid w:val="false"/>
               <w:jc w:val="center"/>
               <w:rPr>
@@ -1830,7 +1922,7 @@
         </w:tc>
         <w:tc>
           <w:tcPr>
-            <w:tcW w:w="2970" w:type="dxa"/>
+            <w:tcW w:w="2971" w:type="dxa"/>
             <w:gridSpan w:val="5"/>
             <w:tcBorders/>
             <w:vAlign w:val="center"/>
@@ -1838,6 +1930,7 @@
           <w:p>
             <w:pPr>
               <w:pStyle w:val="Normal"/>
+              <w:widowControl w:val="false"/>
               <w:rPr>
                 <w:sz w:val="20"/>
               </w:rPr>
@@ -1852,7 +1945,7 @@
         </w:tc>
         <w:tc>
           <w:tcPr>
-            <w:tcW w:w="4111" w:type="dxa"/>
+            <w:tcW w:w="4110" w:type="dxa"/>
             <w:gridSpan w:val="7"/>
             <w:tcBorders>
               <w:right w:val="single" w:sz="18" w:space="0" w:color="000000"/>
@@ -1862,6 +1955,7 @@
           <w:p>
             <w:pPr>
               <w:pStyle w:val="Normal"/>
+              <w:widowControl w:val="false"/>
               <w:rPr>
                 <w:sz w:val="20"/>
               </w:rPr>
@@ -1881,7 +1975,7 @@
         </w:trPr>
         <w:tc>
           <w:tcPr>
-            <w:tcW w:w="3585" w:type="dxa"/>
+            <w:tcW w:w="3584" w:type="dxa"/>
             <w:gridSpan w:val="7"/>
             <w:tcBorders>
               <w:left w:val="single" w:sz="18" w:space="0" w:color="000000"/>
@@ -1891,6 +1985,7 @@
           <w:p>
             <w:pPr>
               <w:pStyle w:val="Normal"/>
+              <w:widowControl w:val="false"/>
               <w:snapToGrid w:val="false"/>
               <w:jc w:val="center"/>
               <w:rPr>
@@ -1906,7 +2001,7 @@
         </w:tc>
         <w:tc>
           <w:tcPr>
-            <w:tcW w:w="2970" w:type="dxa"/>
+            <w:tcW w:w="2971" w:type="dxa"/>
             <w:gridSpan w:val="5"/>
             <w:tcBorders>
               <w:bottom w:val="single" w:sz="18" w:space="0" w:color="000000"/>
@@ -1916,6 +2011,7 @@
           <w:p>
             <w:pPr>
               <w:pStyle w:val="Normal"/>
+              <w:widowControl w:val="false"/>
               <w:rPr>
                 <w:sz w:val="20"/>
               </w:rPr>
@@ -1930,7 +2026,7 @@
         </w:tc>
         <w:tc>
           <w:tcPr>
-            <w:tcW w:w="4111" w:type="dxa"/>
+            <w:tcW w:w="4110" w:type="dxa"/>
             <w:gridSpan w:val="7"/>
             <w:tcBorders>
               <w:bottom w:val="single" w:sz="18" w:space="0" w:color="000000"/>
@@ -1941,6 +2037,7 @@
           <w:p>
             <w:pPr>
               <w:pStyle w:val="Normal"/>
+              <w:widowControl w:val="false"/>
               <w:rPr>
                 <w:sz w:val="20"/>
               </w:rPr>
@@ -2024,7 +2121,6 @@
           <w:ilvl w:val="0"/>
           <w:numId w:val="0"/>
         </w:numPr>
-        <w:pBdr/>
         <w:bidi w:val="0"/>
         <w:ind w:left="1587" w:right="113" w:hanging="0"/>
         <w:rPr/>
@@ -2103,35 +2199,7 @@
           <w:sz w:val="24"/>
           <w:szCs w:val="24"/>
         </w:rPr>
-        <w:t xml:space="preserve">, </w:t>
-      </w:r>
-      <w:r>
-        <w:rPr>
-          <w:rFonts w:ascii="Liberation Serif" w:hAnsi="Liberation Serif"/>
-          <w:b w:val="false"/>
-          <w:i w:val="false"/>
-          <w:caps w:val="false"/>
-          <w:smallCaps w:val="false"/>
-          <w:color w:val="000000"/>
-          <w:spacing w:val="0"/>
-          <w:sz w:val="24"/>
-          <w:szCs w:val="24"/>
-        </w:rPr>
-        <w:t>který</w:t>
-      </w:r>
-      <w:r>
-        <w:rPr>
-          <w:rFonts w:ascii="Liberation Serif" w:hAnsi="Liberation Serif"/>
-          <w:b w:val="false"/>
-          <w:i w:val="false"/>
-          <w:caps w:val="false"/>
-          <w:smallCaps w:val="false"/>
-          <w:color w:val="000000"/>
-          <w:spacing w:val="0"/>
-          <w:sz w:val="24"/>
-          <w:szCs w:val="24"/>
-        </w:rPr>
-        <w:t xml:space="preserve"> je základním prvkem </w:t>
+        <w:t>, který je základním prvkem </w:t>
       </w:r>
       <w:hyperlink r:id="rId3">
         <w:r>
@@ -2264,21 +2332,7 @@
           <w:sz w:val="24"/>
           <w:szCs w:val="24"/>
         </w:rPr>
-        <w:t xml:space="preserve">. </w:t>
-      </w:r>
-      <w:r>
-        <w:rPr>
-          <w:rFonts w:ascii="Liberation Serif" w:hAnsi="Liberation Serif"/>
-          <w:b w:val="false"/>
-          <w:i w:val="false"/>
-          <w:caps w:val="false"/>
-          <w:smallCaps w:val="false"/>
-          <w:color w:val="000000"/>
-          <w:spacing w:val="0"/>
-          <w:sz w:val="24"/>
-          <w:szCs w:val="24"/>
-        </w:rPr>
-        <w:t>Vlastnosti ideálního operačního zesilovače jsou nekonečně velké zesílení, nekonečně velký vstupní odpor, nulový výstupní odpor, nekonečně široké zesilované kmitočtové pásmo a nulový vlastní šum a zkreslení. Základní OZ má následující vývody → kladný (neinvertující) vstup, záporný (invertující) vstup, výstup a dva napájecí vývody ( ty se často ve schématech nekreslí, já je tam mám).</w:t>
+        <w:t>. Vlastnosti ideálního operačního zesilovače jsou nekonečně velké zesílení, nekonečně velký vstupní odpor, nulový výstupní odpor, nekonečně široké zesilované kmitočtové pásmo a nulový vlastní šum a zkreslení. Základní OZ má následující vývody → kladný (neinvertující) vstup, záporný (invertující) vstup, výstup a dva napájecí vývody ( ty se často ve schématech nekreslí, já je tam mám).</w:t>
       </w:r>
     </w:p>
     <w:p>
@@ -2313,22 +2367,7 @@
           <w:sz w:val="28"/>
           <w:szCs w:val="28"/>
         </w:rPr>
-        <w:t>M</w:t>
-      </w:r>
-      <w:r>
-        <w:rPr>
-          <w:rFonts w:ascii="Liberation Serif" w:hAnsi="Liberation Serif"/>
-          <w:b/>
-          <w:bCs/>
-          <w:i w:val="false"/>
-          <w:caps w:val="false"/>
-          <w:smallCaps w:val="false"/>
-          <w:color w:val="000000"/>
-          <w:spacing w:val="0"/>
-          <w:sz w:val="28"/>
-          <w:szCs w:val="28"/>
-        </w:rPr>
-        <w:t>ěření OZ v invertujícím zapojení při stejnosměrném vstupu</w:t>
+        <w:t>Měření OZ v invertujícím zapojení při stejnosměrném vstupu</w:t>
       </w:r>
     </w:p>
     <w:p>
@@ -2363,22 +2402,7 @@
           <w:sz w:val="28"/>
           <w:szCs w:val="28"/>
         </w:rPr>
-        <w:t>Schéma zapoj</w:t>
-      </w:r>
-      <w:r>
-        <w:rPr>
-          <w:rFonts w:ascii="Liberation Serif" w:hAnsi="Liberation Serif"/>
-          <w:b/>
-          <w:bCs/>
-          <w:i w:val="false"/>
-          <w:caps w:val="false"/>
-          <w:smallCaps w:val="false"/>
-          <w:color w:val="000000"/>
-          <w:spacing w:val="0"/>
-          <w:sz w:val="28"/>
-          <w:szCs w:val="28"/>
-        </w:rPr>
-        <w:t>ení</w:t>
+        <w:t>Schéma zapojení</w:t>
       </w:r>
     </w:p>
     <w:p>
@@ -2413,43 +2437,10 @@
           <w:sz w:val="28"/>
           <w:szCs w:val="28"/>
         </w:rPr>
-        <w:t>T</w:t>
-      </w:r>
-      <w:r>
-        <w:rPr>
-          <w:rFonts w:ascii="Liberation Serif" w:hAnsi="Liberation Serif"/>
-          <w:b/>
-          <w:bCs/>
-          <w:i w:val="false"/>
-          <w:caps w:val="false"/>
-          <w:smallCaps w:val="false"/>
-          <w:color w:val="000000"/>
-          <w:spacing w:val="0"/>
-          <w:sz w:val="28"/>
-          <w:szCs w:val="28"/>
-        </w:rPr>
-        <w:t xml:space="preserve">abulka použitých přístrojů – </w:t>
-      </w:r>
-      <w:r>
-        <w:rPr>
-          <w:rFonts w:ascii="Liberation Serif" w:hAnsi="Liberation Serif"/>
-          <w:b/>
-          <w:bCs/>
-          <w:i w:val="false"/>
-          <w:caps w:val="false"/>
-          <w:smallCaps w:val="false"/>
-          <w:color w:val="000000"/>
-          <w:spacing w:val="0"/>
-          <w:sz w:val="28"/>
-          <w:szCs w:val="28"/>
-        </w:rPr>
-        <w:t>Tab. č. 1</w:t>
-      </w:r>
-      <w:r>
         <mc:AlternateContent>
           <mc:Choice Requires="wps">
             <w:drawing>
-              <wp:anchor behindDoc="0" distT="0" distB="252095" distL="0" distR="0" simplePos="0" locked="0" layoutInCell="0" allowOverlap="1" relativeHeight="3">
+              <wp:anchor behindDoc="0" distT="0" distB="252095" distL="0" distR="0" simplePos="0" locked="0" layoutInCell="0" allowOverlap="1" relativeHeight="2">
                 <wp:simplePos x="0" y="0"/>
                 <wp:positionH relativeFrom="column">
                   <wp:align>center</wp:align>
@@ -2457,24 +2448,35 @@
                 <wp:positionV relativeFrom="paragraph">
                   <wp:posOffset>82550</wp:posOffset>
                 </wp:positionV>
-                <wp:extent cx="5354955" cy="4556760"/>
+                <wp:extent cx="5355590" cy="3716655"/>
                 <wp:effectExtent l="0" t="0" r="0" b="0"/>
                 <wp:wrapTopAndBottom/>
                 <wp:docPr id="2" name="Frame1"/>
                 <a:graphic xmlns:a="http://schemas.openxmlformats.org/drawingml/2006/main">
                   <a:graphicData uri="http://schemas.microsoft.com/office/word/2010/wordprocessingShape">
                     <wps:wsp>
-                      <wps:cNvSpPr txBox="1"/>
+                      <wps:cNvSpPr/>
                       <wps:spPr>
                         <a:xfrm>
                           <a:off x="0" y="0"/>
-                          <a:ext cx="5354955" cy="4556760"/>
+                          <a:ext cx="5355000" cy="3715920"/>
                         </a:xfrm>
-                        <a:prstGeom prst="rect"/>
+                        <a:prstGeom prst="rect">
+                          <a:avLst/>
+                        </a:prstGeom>
                         <a:solidFill>
-                          <a:srgbClr val="FFFFFF"/>
+                          <a:srgbClr val="ffffff"/>
                         </a:solidFill>
+                        <a:ln w="0">
+                          <a:noFill/>
+                        </a:ln>
                       </wps:spPr>
+                      <wps:style>
+                        <a:lnRef idx="0"/>
+                        <a:fillRef idx="0"/>
+                        <a:effectRef idx="0"/>
+                        <a:fontRef idx="minor"/>
+                      </wps:style>
                       <wps:txbx>
                         <w:txbxContent>
                           <w:p>
@@ -2489,16 +2491,12 @@
                               </w:rPr>
                             </w:pPr>
                             <w:r>
-                              <w:rPr>
-                                <w:rFonts w:ascii="Liberation Sans" w:hAnsi="Liberation Sans"/>
-                                <w:b/>
-                                <w:bCs/>
-                              </w:rPr>
+                              <w:rPr/>
                               <w:drawing>
                                 <wp:inline distT="0" distB="0" distL="0" distR="0">
                                   <wp:extent cx="4036060" cy="3276600"/>
                                   <wp:effectExtent l="0" t="0" r="0" b="0"/>
-                                  <wp:docPr id="3" name="Image1" descr=""/>
+                                  <wp:docPr id="4" name="Image1" descr=""/>
                                   <wp:cNvGraphicFramePr>
                                     <a:graphicFrameLocks xmlns:a="http://schemas.openxmlformats.org/drawingml/2006/main" noChangeAspect="1"/>
                                   </wp:cNvGraphicFramePr>
@@ -2506,7 +2504,7 @@
                                     <a:graphicData uri="http://schemas.openxmlformats.org/drawingml/2006/picture">
                                       <pic:pic xmlns:pic="http://schemas.openxmlformats.org/drawingml/2006/picture">
                                         <pic:nvPicPr>
-                                          <pic:cNvPr id="3" name="Image1" descr=""/>
+                                          <pic:cNvPr id="4" name="Image1" descr=""/>
                                           <pic:cNvPicPr>
                                             <a:picLocks noChangeAspect="1" noChangeArrowheads="1"/>
                                           </pic:cNvPicPr>
@@ -2531,12 +2529,19 @@
                                   </a:graphic>
                                 </wp:inline>
                               </w:drawing>
+                            </w:r>
+                            <w:r>
+                              <w:rPr>
+                                <w:rFonts w:ascii="Liberation Sans" w:hAnsi="Liberation Sans"/>
+                                <w:b/>
+                                <w:bCs/>
+                              </w:rPr>
                               <w:t>Schéma č. 1</w:t>
                             </w:r>
                           </w:p>
                         </w:txbxContent>
                       </wps:txbx>
-                      <wps:bodyPr anchor="t" lIns="107950" tIns="107950" rIns="107950" bIns="107950">
+                      <wps:bodyPr lIns="108000" rIns="108000" tIns="108000" bIns="108000" anchor="t">
                         <a:noAutofit/>
                       </wps:bodyPr>
                     </wps:wsp>
@@ -2547,8 +2552,10 @@
           </mc:Choice>
           <mc:Fallback>
             <w:pict>
-              <v:rect style="position:absolute;rotation:0;width:421.65pt;height:358.8pt;mso-wrap-distance-left:0pt;mso-wrap-distance-right:0pt;mso-wrap-distance-top:0pt;mso-wrap-distance-bottom:19.85pt;margin-top:6.5pt;mso-position-vertical-relative:text;margin-left:65.6pt;mso-position-horizontal:center;mso-position-horizontal-relative:text">
-                <v:textbox inset="0.118055555555556in,0.118055555555556in,0.118055555555556in,0.118055555555556in">
+              <v:rect id="shape_0" ID="Frame1" path="m0,0l-2147483645,0l-2147483645,-2147483646l0,-2147483646xe" fillcolor="white" stroked="f" o:allowincell="f" style="position:absolute;margin-left:65.55pt;margin-top:6.5pt;width:421.6pt;height:292.55pt;mso-wrap-style:square;v-text-anchor:top;mso-position-horizontal:center">
+                <v:fill o:detectmouseclick="t" type="solid" color2="black"/>
+                <v:stroke color="#3465a4" joinstyle="round" endcap="flat"/>
+                <v:textbox>
                   <w:txbxContent>
                     <w:p>
                       <w:pPr>
@@ -2562,16 +2569,12 @@
                         </w:rPr>
                       </w:pPr>
                       <w:r>
-                        <w:rPr>
-                          <w:rFonts w:ascii="Liberation Sans" w:hAnsi="Liberation Sans"/>
-                          <w:b/>
-                          <w:bCs/>
-                        </w:rPr>
+                        <w:rPr/>
                         <w:drawing>
                           <wp:inline distT="0" distB="0" distL="0" distR="0">
                             <wp:extent cx="4036060" cy="3276600"/>
                             <wp:effectExtent l="0" t="0" r="0" b="0"/>
-                            <wp:docPr id="4" name="Image1" descr=""/>
+                            <wp:docPr id="5" name="Image1" descr=""/>
                             <wp:cNvGraphicFramePr>
                               <a:graphicFrameLocks xmlns:a="http://schemas.openxmlformats.org/drawingml/2006/main" noChangeAspect="1"/>
                             </wp:cNvGraphicFramePr>
@@ -2579,7 +2582,7 @@
                               <a:graphicData uri="http://schemas.openxmlformats.org/drawingml/2006/picture">
                                 <pic:pic xmlns:pic="http://schemas.openxmlformats.org/drawingml/2006/picture">
                                   <pic:nvPicPr>
-                                    <pic:cNvPr id="4" name="Image1" descr=""/>
+                                    <pic:cNvPr id="5" name="Image1" descr=""/>
                                     <pic:cNvPicPr>
                                       <a:picLocks noChangeAspect="1" noChangeArrowheads="1"/>
                                     </pic:cNvPicPr>
@@ -2604,6 +2607,13 @@
                             </a:graphic>
                           </wp:inline>
                         </w:drawing>
+                      </w:r>
+                      <w:r>
+                        <w:rPr>
+                          <w:rFonts w:ascii="Liberation Sans" w:hAnsi="Liberation Sans"/>
+                          <w:b/>
+                          <w:bCs/>
+                        </w:rPr>
                         <w:t>Schéma č. 1</w:t>
                       </w:r>
                     </w:p>
@@ -2614,6 +2624,21 @@
             </w:pict>
           </mc:Fallback>
         </mc:AlternateContent>
+      </w:r>
+      <w:r>
+        <w:rPr>
+          <w:rFonts w:ascii="Liberation Serif" w:hAnsi="Liberation Serif"/>
+          <w:b/>
+          <w:bCs/>
+          <w:i w:val="false"/>
+          <w:caps w:val="false"/>
+          <w:smallCaps w:val="false"/>
+          <w:color w:val="000000"/>
+          <w:spacing w:val="0"/>
+          <w:sz w:val="28"/>
+          <w:szCs w:val="28"/>
+        </w:rPr>
+        <w:t>Tabulka použitých přístrojů – Tab. č. 1</w:t>
       </w:r>
     </w:p>
     <w:tbl>
@@ -2630,17 +2655,17 @@
         </w:tblCellMar>
       </w:tblPr>
       <w:tblGrid>
-        <w:gridCol w:w="1275"/>
+        <w:gridCol w:w="1274"/>
         <w:gridCol w:w="2050"/>
         <w:gridCol w:w="2263"/>
-        <w:gridCol w:w="2275"/>
+        <w:gridCol w:w="2276"/>
         <w:gridCol w:w="1362"/>
       </w:tblGrid>
       <w:tr>
         <w:trPr/>
         <w:tc>
           <w:tcPr>
-            <w:tcW w:w="1275" w:type="dxa"/>
+            <w:tcW w:w="1274" w:type="dxa"/>
             <w:tcBorders>
               <w:top w:val="single" w:sz="2" w:space="0" w:color="000000"/>
               <w:left w:val="single" w:sz="2" w:space="0" w:color="000000"/>
@@ -2651,6 +2676,7 @@
           <w:p>
             <w:pPr>
               <w:pStyle w:val="TableContents"/>
+              <w:widowControl w:val="false"/>
               <w:spacing w:before="0" w:after="0"/>
               <w:jc w:val="center"/>
               <w:rPr>
@@ -2681,6 +2707,7 @@
           <w:p>
             <w:pPr>
               <w:pStyle w:val="TableContents"/>
+              <w:widowControl w:val="false"/>
               <w:spacing w:before="0" w:after="0"/>
               <w:jc w:val="center"/>
               <w:rPr>
@@ -2711,6 +2738,7 @@
           <w:p>
             <w:pPr>
               <w:pStyle w:val="TableContents"/>
+              <w:widowControl w:val="false"/>
               <w:spacing w:before="0" w:after="0"/>
               <w:jc w:val="center"/>
               <w:rPr>
@@ -2730,7 +2758,7 @@
         </w:tc>
         <w:tc>
           <w:tcPr>
-            <w:tcW w:w="2275" w:type="dxa"/>
+            <w:tcW w:w="2276" w:type="dxa"/>
             <w:tcBorders>
               <w:top w:val="single" w:sz="2" w:space="0" w:color="000000"/>
               <w:left w:val="single" w:sz="2" w:space="0" w:color="000000"/>
@@ -2741,6 +2769,7 @@
           <w:p>
             <w:pPr>
               <w:pStyle w:val="TableContents"/>
+              <w:widowControl w:val="false"/>
               <w:spacing w:before="0" w:after="0"/>
               <w:jc w:val="center"/>
               <w:rPr>
@@ -2772,6 +2801,7 @@
           <w:p>
             <w:pPr>
               <w:pStyle w:val="TableContents"/>
+              <w:widowControl w:val="false"/>
               <w:spacing w:before="0" w:after="0"/>
               <w:jc w:val="center"/>
               <w:rPr>
@@ -2796,7 +2826,7 @@
         </w:trPr>
         <w:tc>
           <w:tcPr>
-            <w:tcW w:w="1275" w:type="dxa"/>
+            <w:tcW w:w="1274" w:type="dxa"/>
             <w:tcBorders>
               <w:left w:val="single" w:sz="2" w:space="0" w:color="000000"/>
               <w:bottom w:val="single" w:sz="2" w:space="0" w:color="000000"/>
@@ -2805,6 +2835,7 @@
           <w:p>
             <w:pPr>
               <w:pStyle w:val="TableContents"/>
+              <w:widowControl w:val="false"/>
               <w:spacing w:before="113" w:after="0"/>
               <w:jc w:val="center"/>
               <w:rPr/>
@@ -2826,6 +2857,7 @@
           <w:p>
             <w:pPr>
               <w:pStyle w:val="TableContents"/>
+              <w:widowControl w:val="false"/>
               <w:spacing w:before="113" w:after="0"/>
               <w:jc w:val="center"/>
               <w:rPr/>
@@ -2847,6 +2879,7 @@
           <w:p>
             <w:pPr>
               <w:pStyle w:val="TableContents"/>
+              <w:widowControl w:val="false"/>
               <w:spacing w:before="113" w:after="0"/>
               <w:jc w:val="center"/>
               <w:rPr/>
@@ -2859,7 +2892,7 @@
         </w:tc>
         <w:tc>
           <w:tcPr>
-            <w:tcW w:w="2275" w:type="dxa"/>
+            <w:tcW w:w="2276" w:type="dxa"/>
             <w:tcBorders>
               <w:left w:val="single" w:sz="2" w:space="0" w:color="000000"/>
               <w:bottom w:val="single" w:sz="2" w:space="0" w:color="000000"/>
@@ -2868,6 +2901,7 @@
           <w:p>
             <w:pPr>
               <w:pStyle w:val="TableContents"/>
+              <w:widowControl w:val="false"/>
               <w:spacing w:before="113" w:after="0"/>
               <w:jc w:val="center"/>
               <w:rPr/>
@@ -2890,6 +2924,7 @@
           <w:p>
             <w:pPr>
               <w:pStyle w:val="TableContents"/>
+              <w:widowControl w:val="false"/>
               <w:spacing w:before="113" w:after="0"/>
               <w:jc w:val="center"/>
               <w:rPr/>
@@ -2905,7 +2940,7 @@
         <w:trPr/>
         <w:tc>
           <w:tcPr>
-            <w:tcW w:w="1275" w:type="dxa"/>
+            <w:tcW w:w="1274" w:type="dxa"/>
             <w:tcBorders>
               <w:left w:val="single" w:sz="2" w:space="0" w:color="000000"/>
               <w:bottom w:val="single" w:sz="2" w:space="0" w:color="000000"/>
@@ -2914,6 +2949,7 @@
           <w:p>
             <w:pPr>
               <w:pStyle w:val="TableContents"/>
+              <w:widowControl w:val="false"/>
               <w:spacing w:before="113" w:after="0"/>
               <w:jc w:val="center"/>
               <w:rPr/>
@@ -2941,6 +2977,7 @@
           <w:p>
             <w:pPr>
               <w:pStyle w:val="TableContents"/>
+              <w:widowControl w:val="false"/>
               <w:spacing w:before="113" w:after="0"/>
               <w:jc w:val="center"/>
               <w:rPr/>
@@ -2962,6 +2999,7 @@
           <w:p>
             <w:pPr>
               <w:pStyle w:val="TableContents"/>
+              <w:widowControl w:val="false"/>
               <w:spacing w:before="113" w:after="0"/>
               <w:jc w:val="center"/>
               <w:rPr/>
@@ -2974,7 +3012,7 @@
         </w:tc>
         <w:tc>
           <w:tcPr>
-            <w:tcW w:w="2275" w:type="dxa"/>
+            <w:tcW w:w="2276" w:type="dxa"/>
             <w:tcBorders>
               <w:left w:val="single" w:sz="2" w:space="0" w:color="000000"/>
               <w:bottom w:val="single" w:sz="2" w:space="0" w:color="000000"/>
@@ -2983,6 +3021,7 @@
           <w:p>
             <w:pPr>
               <w:pStyle w:val="TableContents"/>
+              <w:widowControl w:val="false"/>
               <w:spacing w:before="113" w:after="0"/>
               <w:jc w:val="center"/>
               <w:rPr/>
@@ -3005,6 +3044,7 @@
           <w:p>
             <w:pPr>
               <w:pStyle w:val="TableContents"/>
+              <w:widowControl w:val="false"/>
               <w:spacing w:before="113" w:after="0"/>
               <w:jc w:val="center"/>
               <w:rPr/>
@@ -3020,7 +3060,7 @@
         <w:trPr/>
         <w:tc>
           <w:tcPr>
-            <w:tcW w:w="1275" w:type="dxa"/>
+            <w:tcW w:w="1274" w:type="dxa"/>
             <w:tcBorders>
               <w:left w:val="single" w:sz="2" w:space="0" w:color="000000"/>
               <w:bottom w:val="single" w:sz="2" w:space="0" w:color="000000"/>
@@ -3029,6 +3069,7 @@
           <w:p>
             <w:pPr>
               <w:pStyle w:val="TableContents"/>
+              <w:widowControl w:val="false"/>
               <w:spacing w:before="113" w:after="0"/>
               <w:jc w:val="center"/>
               <w:rPr/>
@@ -3056,6 +3097,7 @@
           <w:p>
             <w:pPr>
               <w:pStyle w:val="TableContents"/>
+              <w:widowControl w:val="false"/>
               <w:spacing w:before="113" w:after="0"/>
               <w:jc w:val="center"/>
               <w:rPr/>
@@ -3077,6 +3119,7 @@
           <w:p>
             <w:pPr>
               <w:pStyle w:val="TableContents"/>
+              <w:widowControl w:val="false"/>
               <w:spacing w:before="113" w:after="0"/>
               <w:jc w:val="center"/>
               <w:rPr/>
@@ -3089,7 +3132,7 @@
         </w:tc>
         <w:tc>
           <w:tcPr>
-            <w:tcW w:w="2275" w:type="dxa"/>
+            <w:tcW w:w="2276" w:type="dxa"/>
             <w:tcBorders>
               <w:left w:val="single" w:sz="2" w:space="0" w:color="000000"/>
               <w:bottom w:val="single" w:sz="2" w:space="0" w:color="000000"/>
@@ -3098,6 +3141,7 @@
           <w:p>
             <w:pPr>
               <w:pStyle w:val="TableContents"/>
+              <w:widowControl w:val="false"/>
               <w:spacing w:before="113" w:after="0"/>
               <w:jc w:val="center"/>
               <w:rPr/>
@@ -3120,6 +3164,7 @@
           <w:p>
             <w:pPr>
               <w:pStyle w:val="TableContents"/>
+              <w:widowControl w:val="false"/>
               <w:spacing w:before="113" w:after="0"/>
               <w:jc w:val="center"/>
               <w:rPr/>
@@ -3135,7 +3180,7 @@
         <w:trPr/>
         <w:tc>
           <w:tcPr>
-            <w:tcW w:w="1275" w:type="dxa"/>
+            <w:tcW w:w="1274" w:type="dxa"/>
             <w:tcBorders>
               <w:left w:val="single" w:sz="2" w:space="0" w:color="000000"/>
               <w:bottom w:val="single" w:sz="2" w:space="0" w:color="000000"/>
@@ -3144,6 +3189,7 @@
           <w:p>
             <w:pPr>
               <w:pStyle w:val="TableContents"/>
+              <w:widowControl w:val="false"/>
               <w:spacing w:before="113" w:after="0"/>
               <w:jc w:val="center"/>
               <w:rPr/>
@@ -3165,6 +3211,7 @@
           <w:p>
             <w:pPr>
               <w:pStyle w:val="TableContents"/>
+              <w:widowControl w:val="false"/>
               <w:spacing w:before="113" w:after="0"/>
               <w:jc w:val="center"/>
               <w:rPr/>
@@ -3186,6 +3233,7 @@
           <w:p>
             <w:pPr>
               <w:pStyle w:val="TableContents"/>
+              <w:widowControl w:val="false"/>
               <w:spacing w:before="113" w:after="0"/>
               <w:jc w:val="center"/>
               <w:rPr/>
@@ -3198,7 +3246,7 @@
         </w:tc>
         <w:tc>
           <w:tcPr>
-            <w:tcW w:w="2275" w:type="dxa"/>
+            <w:tcW w:w="2276" w:type="dxa"/>
             <w:tcBorders>
               <w:left w:val="single" w:sz="2" w:space="0" w:color="000000"/>
               <w:bottom w:val="single" w:sz="2" w:space="0" w:color="000000"/>
@@ -3207,6 +3255,7 @@
           <w:p>
             <w:pPr>
               <w:pStyle w:val="TableContents"/>
+              <w:widowControl w:val="false"/>
               <w:spacing w:before="113" w:after="0"/>
               <w:jc w:val="center"/>
               <w:rPr/>
@@ -3229,6 +3278,7 @@
           <w:p>
             <w:pPr>
               <w:pStyle w:val="TableContents"/>
+              <w:widowControl w:val="false"/>
               <w:spacing w:before="113" w:after="0"/>
               <w:jc w:val="center"/>
               <w:rPr/>
@@ -3244,7 +3294,7 @@
         <w:trPr/>
         <w:tc>
           <w:tcPr>
-            <w:tcW w:w="1275" w:type="dxa"/>
+            <w:tcW w:w="1274" w:type="dxa"/>
             <w:tcBorders>
               <w:left w:val="single" w:sz="2" w:space="0" w:color="000000"/>
               <w:bottom w:val="single" w:sz="2" w:space="0" w:color="000000"/>
@@ -3253,6 +3303,7 @@
           <w:p>
             <w:pPr>
               <w:pStyle w:val="TableContents"/>
+              <w:widowControl w:val="false"/>
               <w:spacing w:before="113" w:after="0"/>
               <w:jc w:val="center"/>
               <w:rPr/>
@@ -3274,6 +3325,7 @@
           <w:p>
             <w:pPr>
               <w:pStyle w:val="TableContents"/>
+              <w:widowControl w:val="false"/>
               <w:spacing w:before="113" w:after="0"/>
               <w:jc w:val="center"/>
               <w:rPr/>
@@ -3301,6 +3353,7 @@
           <w:p>
             <w:pPr>
               <w:pStyle w:val="TableContents"/>
+              <w:widowControl w:val="false"/>
               <w:spacing w:before="113" w:after="0"/>
               <w:jc w:val="center"/>
               <w:rPr/>
@@ -3313,7 +3366,7 @@
         </w:tc>
         <w:tc>
           <w:tcPr>
-            <w:tcW w:w="2275" w:type="dxa"/>
+            <w:tcW w:w="2276" w:type="dxa"/>
             <w:tcBorders>
               <w:left w:val="single" w:sz="2" w:space="0" w:color="000000"/>
               <w:bottom w:val="single" w:sz="2" w:space="0" w:color="000000"/>
@@ -3322,6 +3375,7 @@
           <w:p>
             <w:pPr>
               <w:pStyle w:val="TableContents"/>
+              <w:widowControl w:val="false"/>
               <w:spacing w:before="113" w:after="0"/>
               <w:jc w:val="center"/>
               <w:rPr/>
@@ -3344,6 +3398,7 @@
           <w:p>
             <w:pPr>
               <w:pStyle w:val="TableContents"/>
+              <w:widowControl w:val="false"/>
               <w:spacing w:before="113" w:after="0"/>
               <w:jc w:val="center"/>
               <w:rPr/>
@@ -3372,6 +3427,7 @@
           <w:b/>
           <w:b/>
           <w:bCs/>
+          <w:i w:val="false"/>
           <w:i w:val="false"/>
           <w:caps w:val="false"/>
           <w:smallCaps w:val="false"/>
@@ -3413,6 +3469,7 @@
           <w:b w:val="false"/>
           <w:b w:val="false"/>
           <w:bCs w:val="false"/>
+          <w:i w:val="false"/>
           <w:i w:val="false"/>
           <w:caps w:val="false"/>
           <w:smallCaps w:val="false"/>
@@ -3461,6 +3518,7 @@
           <w:b w:val="false"/>
           <w:bCs w:val="false"/>
           <w:i w:val="false"/>
+          <w:i w:val="false"/>
           <w:caps w:val="false"/>
           <w:smallCaps w:val="false"/>
           <w:color w:val="000000"/>
@@ -3508,6 +3566,7 @@
           <w:b w:val="false"/>
           <w:bCs w:val="false"/>
           <w:i w:val="false"/>
+          <w:i w:val="false"/>
           <w:caps w:val="false"/>
           <w:smallCaps w:val="false"/>
           <w:color w:val="000000"/>
@@ -3555,6 +3614,7 @@
           <w:b w:val="false"/>
           <w:bCs w:val="false"/>
           <w:i w:val="false"/>
+          <w:i w:val="false"/>
           <w:caps w:val="false"/>
           <w:smallCaps w:val="false"/>
           <w:color w:val="000000"/>
@@ -3657,43 +3717,7 @@
           <w:szCs w:val="28"/>
           <w:vertAlign w:val="baseline"/>
         </w:rPr>
-        <w:t xml:space="preserve"> na </w:t>
-      </w:r>
-      <w:r>
-        <w:rPr>
-          <w:rFonts w:ascii="Liberation Serif" w:hAnsi="Liberation Serif"/>
-          <w:b w:val="false"/>
-          <w:bCs w:val="false"/>
-          <w:i w:val="false"/>
-          <w:caps w:val="false"/>
-          <w:smallCaps w:val="false"/>
-          <w:color w:val="000000"/>
-          <w:spacing w:val="0"/>
-          <w:position w:val="0"/>
-          <w:sz w:val="28"/>
-          <w:sz w:val="28"/>
-          <w:szCs w:val="28"/>
-          <w:vertAlign w:val="baseline"/>
-        </w:rPr>
-        <w:t xml:space="preserve">následující </w:t>
-      </w:r>
-      <w:r>
-        <w:rPr>
-          <w:rFonts w:ascii="Liberation Serif" w:hAnsi="Liberation Serif"/>
-          <w:b w:val="false"/>
-          <w:bCs w:val="false"/>
-          <w:i w:val="false"/>
-          <w:caps w:val="false"/>
-          <w:smallCaps w:val="false"/>
-          <w:color w:val="000000"/>
-          <w:spacing w:val="0"/>
-          <w:position w:val="0"/>
-          <w:sz w:val="28"/>
-          <w:sz w:val="28"/>
-          <w:szCs w:val="28"/>
-          <w:vertAlign w:val="baseline"/>
-        </w:rPr>
-        <w:t>hodnotu.</w:t>
+        <w:t xml:space="preserve"> na následující hodnotu.</w:t>
       </w:r>
     </w:p>
     <w:p>
@@ -3734,25 +3758,7 @@
           <w:szCs w:val="28"/>
           <w:vertAlign w:val="baseline"/>
         </w:rPr>
-        <w:t>O</w:t>
-      </w:r>
-      <w:r>
-        <w:rPr>
-          <w:rFonts w:ascii="Liberation Serif" w:hAnsi="Liberation Serif"/>
-          <w:b w:val="false"/>
-          <w:bCs w:val="false"/>
-          <w:i w:val="false"/>
-          <w:caps w:val="false"/>
-          <w:smallCaps w:val="false"/>
-          <w:color w:val="000000"/>
-          <w:spacing w:val="0"/>
-          <w:position w:val="0"/>
-          <w:sz w:val="28"/>
-          <w:sz w:val="28"/>
-          <w:szCs w:val="28"/>
-          <w:vertAlign w:val="baseline"/>
-        </w:rPr>
-        <w:t>pakujeme body 4 a 5 dokud nezměříme hodnoty U</w:t>
+        <w:t>Opakujeme body 4 a 5 dokud nezměříme hodnoty U</w:t>
       </w:r>
       <w:r>
         <w:rPr>
@@ -3823,6 +3829,7 @@
           <w:b w:val="false"/>
           <w:bCs w:val="false"/>
           <w:i w:val="false"/>
+          <w:i w:val="false"/>
           <w:caps w:val="false"/>
           <w:smallCaps w:val="false"/>
           <w:color w:val="000000"/>
@@ -3870,6 +3877,7 @@
           <w:b/>
           <w:bCs/>
           <w:i w:val="false"/>
+          <w:i w:val="false"/>
           <w:caps w:val="false"/>
           <w:smallCaps w:val="false"/>
           <w:color w:val="000000"/>
@@ -3941,21 +3949,7 @@
         <w:t xml:space="preserve">Napěťový přenos pro invertující OZ → </w:t>
       </w:r>
       <w:r>
-        <w:rPr>
-          <w:rFonts w:ascii="Liberation Serif" w:hAnsi="Liberation Serif"/>
-          <w:b w:val="false"/>
-          <w:bCs w:val="false"/>
-          <w:i w:val="false"/>
-          <w:caps w:val="false"/>
-          <w:smallCaps w:val="false"/>
-          <w:color w:val="000000"/>
-          <w:spacing w:val="0"/>
-          <w:position w:val="0"/>
-          <w:sz w:val="28"/>
-          <w:sz w:val="28"/>
-          <w:szCs w:val="28"/>
-          <w:vertAlign w:val="baseline"/>
-        </w:rPr>
+        <w:rPr/>
       </w:r>
       <m:oMath xmlns:m="http://schemas.openxmlformats.org/officeDocument/2006/math">
         <m:sSub>
@@ -4081,21 +4075,7 @@
         <w:t xml:space="preserve">Očekávané výstupní napětí → </w:t>
       </w:r>
       <w:r>
-        <w:rPr>
-          <w:rFonts w:ascii="Liberation Serif" w:hAnsi="Liberation Serif"/>
-          <w:b w:val="false"/>
-          <w:bCs w:val="false"/>
-          <w:i w:val="false"/>
-          <w:caps w:val="false"/>
-          <w:smallCaps w:val="false"/>
-          <w:color w:val="000000"/>
-          <w:spacing w:val="0"/>
-          <w:position w:val="0"/>
-          <w:sz w:val="28"/>
-          <w:sz w:val="28"/>
-          <w:szCs w:val="28"/>
-          <w:vertAlign w:val="baseline"/>
-        </w:rPr>
+        <w:rPr/>
       </w:r>
       <m:oMath xmlns:m="http://schemas.openxmlformats.org/officeDocument/2006/math">
         <m:sSub>
@@ -4213,21 +4193,7 @@
         <w:t xml:space="preserve">Absolutní odchylka → </w:t>
       </w:r>
       <w:r>
-        <w:rPr>
-          <w:rFonts w:ascii="Liberation Serif" w:hAnsi="Liberation Serif"/>
-          <w:b w:val="false"/>
-          <w:bCs w:val="false"/>
-          <w:i w:val="false"/>
-          <w:caps w:val="false"/>
-          <w:smallCaps w:val="false"/>
-          <w:color w:val="000000"/>
-          <w:spacing w:val="0"/>
-          <w:position w:val="0"/>
-          <w:sz w:val="28"/>
-          <w:sz w:val="28"/>
-          <w:szCs w:val="28"/>
-          <w:vertAlign w:val="baseline"/>
-        </w:rPr>
+        <w:rPr/>
       </w:r>
       <m:oMath xmlns:m="http://schemas.openxmlformats.org/officeDocument/2006/math">
         <m:r>
@@ -4328,6 +4294,7 @@
           <w:b w:val="false"/>
           <w:b w:val="false"/>
           <w:bCs w:val="false"/>
+          <w:i w:val="false"/>
           <w:i w:val="false"/>
           <w:caps w:val="false"/>
           <w:smallCaps w:val="false"/>
@@ -4396,25 +4363,7 @@
           <w:szCs w:val="28"/>
           <w:vertAlign w:val="baseline"/>
         </w:rPr>
-        <w:t>T</w:t>
-      </w:r>
-      <w:r>
-        <w:rPr>
-          <w:rFonts w:ascii="Liberation Serif" w:hAnsi="Liberation Serif"/>
-          <w:b/>
-          <w:bCs/>
-          <w:i w:val="false"/>
-          <w:caps w:val="false"/>
-          <w:smallCaps w:val="false"/>
-          <w:color w:val="000000"/>
-          <w:spacing w:val="0"/>
-          <w:position w:val="0"/>
-          <w:sz w:val="28"/>
-          <w:sz w:val="28"/>
-          <w:szCs w:val="28"/>
-          <w:vertAlign w:val="baseline"/>
-        </w:rPr>
-        <w:t>abulka naměřených a očekávaných hodnot – Tab. č. 2</w:t>
+        <w:t>Tabulka naměřených a očekávaných hodnot – Tab. č. 2</w:t>
       </w:r>
     </w:p>
     <w:p>
@@ -4435,6 +4384,7 @@
           <w:b/>
           <w:bCs/>
           <w:i w:val="false"/>
+          <w:i w:val="false"/>
           <w:caps w:val="false"/>
           <w:smallCaps w:val="false"/>
           <w:color w:val="000000"/>
@@ -4478,7 +4428,7 @@
         </w:tblCellMar>
       </w:tblPr>
       <w:tblGrid>
-        <w:gridCol w:w="1701"/>
+        <w:gridCol w:w="1700"/>
         <w:gridCol w:w="850"/>
         <w:gridCol w:w="850"/>
         <w:gridCol w:w="850"/>
@@ -4491,7 +4441,7 @@
         <w:trPr/>
         <w:tc>
           <w:tcPr>
-            <w:tcW w:w="1701" w:type="dxa"/>
+            <w:tcW w:w="1700" w:type="dxa"/>
             <w:tcBorders>
               <w:top w:val="single" w:sz="2" w:space="0" w:color="000000"/>
               <w:left w:val="single" w:sz="2" w:space="0" w:color="000000"/>
@@ -4502,6 +4452,7 @@
           <w:p>
             <w:pPr>
               <w:pStyle w:val="TableContents"/>
+              <w:widowControl w:val="false"/>
               <w:spacing w:before="113" w:after="0"/>
               <w:jc w:val="center"/>
               <w:rPr>
@@ -4531,6 +4482,7 @@
                 <w:bCs/>
                 <w:position w:val="0"/>
                 <w:sz w:val="24"/>
+                <w:sz w:val="24"/>
                 <w:vertAlign w:val="baseline"/>
               </w:rPr>
               <w:t xml:space="preserve"> [V]</w:t>
@@ -4552,8 +4504,23 @@
           <w:p>
             <w:pPr>
               <w:pStyle w:val="TableContents"/>
+              <w:widowControl w:val="false"/>
               <w:spacing w:before="113" w:after="0"/>
               <w:jc w:val="center"/>
+              <w:rPr>
+                <w:rFonts w:ascii="arial;sans-serif" w:hAnsi="arial;sans-serif"/>
+                <w:b w:val="false"/>
+                <w:b w:val="false"/>
+                <w:i w:val="false"/>
+                <w:i w:val="false"/>
+                <w:caps w:val="false"/>
+                <w:smallCaps w:val="false"/>
+                <w:color w:val="000000"/>
+                <w:spacing w:val="0"/>
+                <w:sz w:val="24"/>
+              </w:rPr>
+            </w:pPr>
+            <w:r>
               <w:rPr>
                 <w:rFonts w:ascii="arial;sans-serif" w:hAnsi="arial;sans-serif"/>
                 <w:b w:val="false"/>
@@ -4564,18 +4531,6 @@
                 <w:spacing w:val="0"/>
                 <w:sz w:val="24"/>
               </w:rPr>
-            </w:pPr>
-            <w:r>
-              <w:rPr>
-                <w:rFonts w:ascii="arial;sans-serif" w:hAnsi="arial;sans-serif"/>
-                <w:b w:val="false"/>
-                <w:i w:val="false"/>
-                <w:caps w:val="false"/>
-                <w:smallCaps w:val="false"/>
-                <w:color w:val="000000"/>
-                <w:spacing w:val="0"/>
-                <w:sz w:val="24"/>
-              </w:rPr>
               <w:t>± 15</w:t>
             </w:r>
           </w:p>
@@ -4585,7 +4540,7 @@
         <w:trPr/>
         <w:tc>
           <w:tcPr>
-            <w:tcW w:w="1701" w:type="dxa"/>
+            <w:tcW w:w="1700" w:type="dxa"/>
             <w:tcBorders>
               <w:left w:val="single" w:sz="2" w:space="0" w:color="000000"/>
               <w:bottom w:val="single" w:sz="2" w:space="0" w:color="000000"/>
@@ -4595,6 +4550,7 @@
           <w:p>
             <w:pPr>
               <w:pStyle w:val="TableContents"/>
+              <w:widowControl w:val="false"/>
               <w:spacing w:before="113" w:after="0"/>
               <w:jc w:val="center"/>
               <w:rPr>
@@ -4623,6 +4579,7 @@
                 <w:b/>
                 <w:bCs/>
                 <w:position w:val="0"/>
+                <w:sz w:val="24"/>
                 <w:sz w:val="24"/>
                 <w:vertAlign w:val="baseline"/>
               </w:rPr>
@@ -4635,6 +4592,7 @@
                 <w:bCs/>
                 <w:position w:val="0"/>
                 <w:sz w:val="24"/>
+                <w:sz w:val="24"/>
                 <w:vertAlign w:val="baseline"/>
               </w:rPr>
               <w:t>Ω</w:t>
@@ -4646,6 +4604,7 @@
                 <w:bCs/>
                 <w:position w:val="0"/>
                 <w:sz w:val="24"/>
+                <w:sz w:val="24"/>
                 <w:vertAlign w:val="baseline"/>
               </w:rPr>
               <w:t>]</w:t>
@@ -4666,6 +4625,7 @@
           <w:p>
             <w:pPr>
               <w:pStyle w:val="TableContents"/>
+              <w:widowControl w:val="false"/>
               <w:spacing w:before="113" w:after="0"/>
               <w:jc w:val="center"/>
               <w:rPr/>
@@ -4681,7 +4641,7 @@
         <w:trPr/>
         <w:tc>
           <w:tcPr>
-            <w:tcW w:w="1701" w:type="dxa"/>
+            <w:tcW w:w="1700" w:type="dxa"/>
             <w:tcBorders>
               <w:left w:val="single" w:sz="2" w:space="0" w:color="000000"/>
               <w:bottom w:val="single" w:sz="2" w:space="0" w:color="000000"/>
@@ -4691,6 +4651,7 @@
           <w:p>
             <w:pPr>
               <w:pStyle w:val="TableContents"/>
+              <w:widowControl w:val="false"/>
               <w:spacing w:before="113" w:after="0"/>
               <w:jc w:val="center"/>
               <w:rPr>
@@ -4719,6 +4680,7 @@
                 <w:b/>
                 <w:bCs/>
                 <w:position w:val="0"/>
+                <w:sz w:val="24"/>
                 <w:sz w:val="24"/>
                 <w:vertAlign w:val="baseline"/>
               </w:rPr>
@@ -4731,6 +4693,7 @@
                 <w:bCs/>
                 <w:position w:val="0"/>
                 <w:sz w:val="24"/>
+                <w:sz w:val="24"/>
                 <w:vertAlign w:val="baseline"/>
               </w:rPr>
               <w:t>Ω</w:t>
@@ -4742,6 +4705,7 @@
                 <w:bCs/>
                 <w:position w:val="0"/>
                 <w:sz w:val="24"/>
+                <w:sz w:val="24"/>
                 <w:vertAlign w:val="baseline"/>
               </w:rPr>
               <w:t>]</w:t>
@@ -4760,6 +4724,7 @@
           <w:p>
             <w:pPr>
               <w:pStyle w:val="TableContents"/>
+              <w:widowControl w:val="false"/>
               <w:spacing w:before="113" w:after="0"/>
               <w:jc w:val="center"/>
               <w:rPr/>
@@ -4782,6 +4747,7 @@
           <w:p>
             <w:pPr>
               <w:pStyle w:val="TableContents"/>
+              <w:widowControl w:val="false"/>
               <w:spacing w:before="113" w:after="0"/>
               <w:jc w:val="center"/>
               <w:rPr/>
@@ -4804,6 +4770,7 @@
           <w:p>
             <w:pPr>
               <w:pStyle w:val="TableContents"/>
+              <w:widowControl w:val="false"/>
               <w:spacing w:before="113" w:after="0"/>
               <w:jc w:val="center"/>
               <w:rPr/>
@@ -4826,6 +4793,7 @@
           <w:p>
             <w:pPr>
               <w:pStyle w:val="TableContents"/>
+              <w:widowControl w:val="false"/>
               <w:spacing w:before="113" w:after="0"/>
               <w:jc w:val="center"/>
               <w:rPr/>
@@ -4848,6 +4816,7 @@
           <w:p>
             <w:pPr>
               <w:pStyle w:val="TableContents"/>
+              <w:widowControl w:val="false"/>
               <w:spacing w:before="113" w:after="0"/>
               <w:jc w:val="center"/>
               <w:rPr/>
@@ -4870,6 +4839,7 @@
           <w:p>
             <w:pPr>
               <w:pStyle w:val="TableContents"/>
+              <w:widowControl w:val="false"/>
               <w:spacing w:before="113" w:after="0"/>
               <w:jc w:val="center"/>
               <w:rPr/>
@@ -4893,6 +4863,7 @@
           <w:p>
             <w:pPr>
               <w:pStyle w:val="TableContents"/>
+              <w:widowControl w:val="false"/>
               <w:spacing w:before="113" w:after="0"/>
               <w:jc w:val="center"/>
               <w:rPr/>
@@ -4908,7 +4879,7 @@
         <w:trPr/>
         <w:tc>
           <w:tcPr>
-            <w:tcW w:w="1701" w:type="dxa"/>
+            <w:tcW w:w="1700" w:type="dxa"/>
             <w:tcBorders>
               <w:left w:val="single" w:sz="2" w:space="0" w:color="000000"/>
               <w:bottom w:val="single" w:sz="2" w:space="0" w:color="000000"/>
@@ -4918,6 +4889,7 @@
           <w:p>
             <w:pPr>
               <w:pStyle w:val="TableContents"/>
+              <w:widowControl w:val="false"/>
               <w:spacing w:before="113" w:after="0"/>
               <w:jc w:val="center"/>
               <w:rPr>
@@ -4947,6 +4919,7 @@
                 <w:bCs/>
                 <w:position w:val="0"/>
                 <w:sz w:val="24"/>
+                <w:sz w:val="24"/>
                 <w:vertAlign w:val="baseline"/>
               </w:rPr>
               <w:t xml:space="preserve"> [V]</w:t>
@@ -4967,6 +4940,7 @@
           <w:p>
             <w:pPr>
               <w:pStyle w:val="TableContents"/>
+              <w:widowControl w:val="false"/>
               <w:spacing w:before="113" w:after="0"/>
               <w:jc w:val="center"/>
               <w:rPr/>
@@ -4982,7 +4956,7 @@
         <w:trPr/>
         <w:tc>
           <w:tcPr>
-            <w:tcW w:w="1701" w:type="dxa"/>
+            <w:tcW w:w="1700" w:type="dxa"/>
             <w:tcBorders>
               <w:left w:val="single" w:sz="2" w:space="0" w:color="000000"/>
               <w:bottom w:val="single" w:sz="2" w:space="0" w:color="000000"/>
@@ -4992,6 +4966,7 @@
           <w:p>
             <w:pPr>
               <w:pStyle w:val="TableContents"/>
+              <w:widowControl w:val="false"/>
               <w:spacing w:before="113" w:after="0"/>
               <w:jc w:val="center"/>
               <w:rPr>
@@ -5000,6 +4975,7 @@
                 <w:bCs/>
                 <w:position w:val="0"/>
                 <w:sz w:val="24"/>
+                <w:sz w:val="24"/>
                 <w:vertAlign w:val="baseline"/>
               </w:rPr>
             </w:pPr>
@@ -5009,6 +4985,7 @@
                 <w:bCs/>
                 <w:position w:val="0"/>
                 <w:sz w:val="24"/>
+                <w:sz w:val="24"/>
                 <w:vertAlign w:val="baseline"/>
               </w:rPr>
               <w:t>U</w:t>
@@ -5035,17 +5012,14 @@
           <w:p>
             <w:pPr>
               <w:pStyle w:val="TableContents"/>
+              <w:widowControl w:val="false"/>
               <w:spacing w:before="113" w:after="0"/>
               <w:jc w:val="center"/>
               <w:rPr/>
             </w:pPr>
             <w:r>
               <w:rPr/>
-              <w:t>-</w:t>
-            </w:r>
-            <w:r>
-              <w:rPr/>
-              <w:t>1,08</w:t>
+              <w:t>-1,08</w:t>
             </w:r>
           </w:p>
         </w:tc>
@@ -5061,17 +5035,14 @@
           <w:p>
             <w:pPr>
               <w:pStyle w:val="TableContents"/>
+              <w:widowControl w:val="false"/>
               <w:spacing w:before="113" w:after="0"/>
               <w:jc w:val="center"/>
               <w:rPr/>
             </w:pPr>
             <w:r>
               <w:rPr/>
-              <w:t>-</w:t>
-            </w:r>
-            <w:r>
-              <w:rPr/>
-              <w:t>2,08</w:t>
+              <w:t>-2,08</w:t>
             </w:r>
           </w:p>
         </w:tc>
@@ -5087,17 +5058,14 @@
           <w:p>
             <w:pPr>
               <w:pStyle w:val="TableContents"/>
+              <w:widowControl w:val="false"/>
               <w:spacing w:before="113" w:after="0"/>
               <w:jc w:val="center"/>
               <w:rPr/>
             </w:pPr>
             <w:r>
               <w:rPr/>
-              <w:t>-</w:t>
-            </w:r>
-            <w:r>
-              <w:rPr/>
-              <w:t>4,12</w:t>
+              <w:t>-4,12</w:t>
             </w:r>
           </w:p>
         </w:tc>
@@ -5113,17 +5081,14 @@
           <w:p>
             <w:pPr>
               <w:pStyle w:val="TableContents"/>
+              <w:widowControl w:val="false"/>
               <w:spacing w:before="113" w:after="0"/>
               <w:jc w:val="center"/>
               <w:rPr/>
             </w:pPr>
             <w:r>
               <w:rPr/>
-              <w:t>-</w:t>
-            </w:r>
-            <w:r>
-              <w:rPr/>
-              <w:t>8,21</w:t>
+              <w:t>-8,21</w:t>
             </w:r>
           </w:p>
         </w:tc>
@@ -5139,17 +5104,14 @@
           <w:p>
             <w:pPr>
               <w:pStyle w:val="TableContents"/>
+              <w:widowControl w:val="false"/>
               <w:spacing w:before="113" w:after="0"/>
               <w:jc w:val="center"/>
               <w:rPr/>
             </w:pPr>
             <w:r>
               <w:rPr/>
-              <w:t>-</w:t>
-            </w:r>
-            <w:r>
-              <w:rPr/>
-              <w:t>12,28</w:t>
+              <w:t>-12,28</w:t>
             </w:r>
           </w:p>
         </w:tc>
@@ -5165,17 +5127,14 @@
           <w:p>
             <w:pPr>
               <w:pStyle w:val="TableContents"/>
+              <w:widowControl w:val="false"/>
               <w:spacing w:before="113" w:after="0"/>
               <w:jc w:val="center"/>
               <w:rPr/>
             </w:pPr>
             <w:r>
               <w:rPr/>
-              <w:t>-</w:t>
-            </w:r>
-            <w:r>
-              <w:rPr/>
-              <w:t>14,49</w:t>
+              <w:t>-14,49</w:t>
             </w:r>
           </w:p>
         </w:tc>
@@ -5192,17 +5151,14 @@
           <w:p>
             <w:pPr>
               <w:pStyle w:val="TableContents"/>
+              <w:widowControl w:val="false"/>
               <w:spacing w:before="113" w:after="0"/>
               <w:jc w:val="center"/>
               <w:rPr/>
             </w:pPr>
             <w:r>
               <w:rPr/>
-              <w:t>-</w:t>
-            </w:r>
-            <w:r>
-              <w:rPr/>
-              <w:t>14,50</w:t>
+              <w:t>-14,50</w:t>
             </w:r>
           </w:p>
         </w:tc>
@@ -5211,7 +5167,7 @@
         <w:trPr/>
         <w:tc>
           <w:tcPr>
-            <w:tcW w:w="1701" w:type="dxa"/>
+            <w:tcW w:w="1700" w:type="dxa"/>
             <w:tcBorders>
               <w:left w:val="single" w:sz="2" w:space="0" w:color="000000"/>
               <w:bottom w:val="single" w:sz="2" w:space="0" w:color="000000"/>
@@ -5221,6 +5177,7 @@
           <w:p>
             <w:pPr>
               <w:pStyle w:val="TableContents"/>
+              <w:widowControl w:val="false"/>
               <w:spacing w:before="113" w:after="0"/>
               <w:jc w:val="center"/>
               <w:rPr>
@@ -5258,17 +5215,14 @@
           <w:p>
             <w:pPr>
               <w:pStyle w:val="TableContents"/>
+              <w:widowControl w:val="false"/>
               <w:spacing w:before="113" w:after="0"/>
               <w:jc w:val="center"/>
               <w:rPr/>
             </w:pPr>
             <w:r>
               <w:rPr/>
-              <w:t>-</w:t>
-            </w:r>
-            <w:r>
-              <w:rPr/>
-              <w:t>1</w:t>
+              <w:t>-1</w:t>
             </w:r>
           </w:p>
         </w:tc>
@@ -5284,17 +5238,14 @@
           <w:p>
             <w:pPr>
               <w:pStyle w:val="TableContents"/>
+              <w:widowControl w:val="false"/>
               <w:spacing w:before="113" w:after="0"/>
               <w:jc w:val="center"/>
               <w:rPr/>
             </w:pPr>
             <w:r>
               <w:rPr/>
-              <w:t>-</w:t>
-            </w:r>
-            <w:r>
-              <w:rPr/>
-              <w:t>2</w:t>
+              <w:t>-2</w:t>
             </w:r>
           </w:p>
         </w:tc>
@@ -5310,17 +5261,14 @@
           <w:p>
             <w:pPr>
               <w:pStyle w:val="TableContents"/>
+              <w:widowControl w:val="false"/>
               <w:spacing w:before="113" w:after="0"/>
               <w:jc w:val="center"/>
               <w:rPr/>
             </w:pPr>
             <w:r>
               <w:rPr/>
-              <w:t>-</w:t>
-            </w:r>
-            <w:r>
-              <w:rPr/>
-              <w:t>4</w:t>
+              <w:t>-4</w:t>
             </w:r>
           </w:p>
         </w:tc>
@@ -5336,17 +5284,14 @@
           <w:p>
             <w:pPr>
               <w:pStyle w:val="TableContents"/>
+              <w:widowControl w:val="false"/>
               <w:spacing w:before="113" w:after="0"/>
               <w:jc w:val="center"/>
               <w:rPr/>
             </w:pPr>
             <w:r>
               <w:rPr/>
-              <w:t>-</w:t>
-            </w:r>
-            <w:r>
-              <w:rPr/>
-              <w:t>8</w:t>
+              <w:t>-8</w:t>
             </w:r>
           </w:p>
         </w:tc>
@@ -5362,17 +5307,14 @@
           <w:p>
             <w:pPr>
               <w:pStyle w:val="TableContents"/>
+              <w:widowControl w:val="false"/>
               <w:spacing w:before="113" w:after="0"/>
               <w:jc w:val="center"/>
               <w:rPr/>
             </w:pPr>
             <w:r>
               <w:rPr/>
-              <w:t>-</w:t>
-            </w:r>
-            <w:r>
-              <w:rPr/>
-              <w:t>12</w:t>
+              <w:t>-12</w:t>
             </w:r>
           </w:p>
         </w:tc>
@@ -5388,17 +5330,14 @@
           <w:p>
             <w:pPr>
               <w:pStyle w:val="TableContents"/>
+              <w:widowControl w:val="false"/>
               <w:spacing w:before="113" w:after="0"/>
               <w:jc w:val="center"/>
               <w:rPr/>
             </w:pPr>
             <w:r>
               <w:rPr/>
-              <w:t>-</w:t>
-            </w:r>
-            <w:r>
-              <w:rPr/>
-              <w:t>16</w:t>
+              <w:t>-16</w:t>
             </w:r>
           </w:p>
         </w:tc>
@@ -5415,17 +5354,14 @@
           <w:p>
             <w:pPr>
               <w:pStyle w:val="TableContents"/>
+              <w:widowControl w:val="false"/>
               <w:spacing w:before="113" w:after="0"/>
               <w:jc w:val="center"/>
               <w:rPr/>
             </w:pPr>
             <w:r>
               <w:rPr/>
-              <w:t>-</w:t>
-            </w:r>
-            <w:r>
-              <w:rPr/>
-              <w:t>20</w:t>
+              <w:t>-20</w:t>
             </w:r>
           </w:p>
         </w:tc>
@@ -5434,7 +5370,7 @@
         <w:trPr/>
         <w:tc>
           <w:tcPr>
-            <w:tcW w:w="1701" w:type="dxa"/>
+            <w:tcW w:w="1700" w:type="dxa"/>
             <w:tcBorders>
               <w:left w:val="single" w:sz="2" w:space="0" w:color="000000"/>
               <w:bottom w:val="single" w:sz="2" w:space="0" w:color="000000"/>
@@ -5444,6 +5380,7 @@
           <w:p>
             <w:pPr>
               <w:pStyle w:val="TableContents"/>
+              <w:widowControl w:val="false"/>
               <w:spacing w:before="113" w:after="0"/>
               <w:jc w:val="center"/>
               <w:rPr>
@@ -5481,6 +5418,7 @@
                 <w:bCs/>
                 <w:position w:val="0"/>
                 <w:sz w:val="24"/>
+                <w:sz w:val="24"/>
                 <w:vertAlign w:val="baseline"/>
               </w:rPr>
               <w:t xml:space="preserve"> [V]</w:t>
@@ -5499,6 +5437,7 @@
           <w:p>
             <w:pPr>
               <w:pStyle w:val="TableContents"/>
+              <w:widowControl w:val="false"/>
               <w:spacing w:before="113" w:after="0"/>
               <w:jc w:val="center"/>
               <w:rPr/>
@@ -5521,6 +5460,7 @@
           <w:p>
             <w:pPr>
               <w:pStyle w:val="TableContents"/>
+              <w:widowControl w:val="false"/>
               <w:spacing w:before="113" w:after="0"/>
               <w:jc w:val="center"/>
               <w:rPr/>
@@ -5543,6 +5483,7 @@
           <w:p>
             <w:pPr>
               <w:pStyle w:val="TableContents"/>
+              <w:widowControl w:val="false"/>
               <w:spacing w:before="113" w:after="0"/>
               <w:jc w:val="center"/>
               <w:rPr/>
@@ -5565,6 +5506,7 @@
           <w:p>
             <w:pPr>
               <w:pStyle w:val="TableContents"/>
+              <w:widowControl w:val="false"/>
               <w:spacing w:before="113" w:after="0"/>
               <w:jc w:val="center"/>
               <w:rPr/>
@@ -5587,6 +5529,7 @@
           <w:p>
             <w:pPr>
               <w:pStyle w:val="TableContents"/>
+              <w:widowControl w:val="false"/>
               <w:spacing w:before="113" w:after="0"/>
               <w:jc w:val="center"/>
               <w:rPr/>
@@ -5609,6 +5552,7 @@
           <w:p>
             <w:pPr>
               <w:pStyle w:val="TableContents"/>
+              <w:widowControl w:val="false"/>
               <w:spacing w:before="113" w:after="0"/>
               <w:jc w:val="center"/>
               <w:rPr/>
@@ -5632,6 +5576,7 @@
           <w:p>
             <w:pPr>
               <w:pStyle w:val="TableContents"/>
+              <w:widowControl w:val="false"/>
               <w:spacing w:before="113" w:after="0"/>
               <w:jc w:val="center"/>
               <w:rPr/>
@@ -5701,23 +5646,8 @@
         <w:t>2</w:t>
       </w:r>
       <w:r>
-        <w:rPr>
-          <w:rFonts w:ascii="Liberation Serif" w:hAnsi="Liberation Serif"/>
-          <w:b/>
-          <w:bCs/>
-          <w:i w:val="false"/>
-          <w:caps w:val="false"/>
-          <w:smallCaps w:val="false"/>
-          <w:color w:val="000000"/>
-          <w:spacing w:val="0"/>
-          <w:position w:val="0"/>
-          <w:sz w:val="28"/>
-          <w:sz w:val="28"/>
-          <w:szCs w:val="28"/>
-          <w:vertAlign w:val="baseline"/>
-        </w:rPr>
         <w:drawing>
-          <wp:anchor behindDoc="0" distT="0" distB="0" distL="0" distR="0" simplePos="0" locked="0" layoutInCell="0" allowOverlap="1" relativeHeight="8">
+          <wp:anchor behindDoc="0" distT="0" distB="0" distL="0" distR="0" simplePos="0" locked="0" layoutInCell="0" allowOverlap="1" relativeHeight="5">
             <wp:simplePos x="0" y="0"/>
             <wp:positionH relativeFrom="column">
               <wp:align>center</wp:align>
@@ -5728,7 +5658,7 @@
             <wp:extent cx="5993765" cy="3263900"/>
             <wp:effectExtent l="0" t="0" r="0" b="0"/>
             <wp:wrapSquare wrapText="largest"/>
-            <wp:docPr id="5" name="Image2" descr=""/>
+            <wp:docPr id="6" name="Image2" descr=""/>
             <wp:cNvGraphicFramePr>
               <a:graphicFrameLocks xmlns:a="http://schemas.openxmlformats.org/drawingml/2006/main" noChangeAspect="1"/>
             </wp:cNvGraphicFramePr>
@@ -5736,7 +5666,7 @@
               <a:graphicData uri="http://schemas.openxmlformats.org/drawingml/2006/picture">
                 <pic:pic xmlns:pic="http://schemas.openxmlformats.org/drawingml/2006/picture">
                   <pic:nvPicPr>
-                    <pic:cNvPr id="5" name="Image2" descr=""/>
+                    <pic:cNvPr id="6" name="Image2" descr=""/>
                     <pic:cNvPicPr>
                       <a:picLocks noChangeAspect="1" noChangeArrowheads="1"/>
                     </pic:cNvPicPr>
@@ -5818,7 +5748,7 @@
     </w:r>
     <w:r>
       <w:rPr/>
-      <w:t>2</w:t>
+      <w:t>3</w:t>
     </w:r>
     <w:r>
       <w:rPr/>
@@ -5970,7 +5900,102 @@
         </w:tabs>
         <w:ind w:left="397" w:hanging="397"/>
       </w:pPr>
-      <w:rPr/>
+    </w:lvl>
+    <w:lvl w:ilvl="1">
+      <w:start w:val="1"/>
+      <w:numFmt w:val="decimal"/>
+      <w:lvlText w:val="%2."/>
+      <w:lvlJc w:val="left"/>
+      <w:pPr>
+        <w:tabs>
+          <w:tab w:val="num" w:pos="1080"/>
+        </w:tabs>
+        <w:ind w:left="1080" w:hanging="360"/>
+      </w:pPr>
+    </w:lvl>
+    <w:lvl w:ilvl="2">
+      <w:start w:val="1"/>
+      <w:numFmt w:val="decimal"/>
+      <w:lvlText w:val="%3."/>
+      <w:lvlJc w:val="left"/>
+      <w:pPr>
+        <w:tabs>
+          <w:tab w:val="num" w:pos="1440"/>
+        </w:tabs>
+        <w:ind w:left="1440" w:hanging="360"/>
+      </w:pPr>
+    </w:lvl>
+    <w:lvl w:ilvl="3">
+      <w:start w:val="1"/>
+      <w:numFmt w:val="decimal"/>
+      <w:lvlText w:val="%4."/>
+      <w:lvlJc w:val="left"/>
+      <w:pPr>
+        <w:tabs>
+          <w:tab w:val="num" w:pos="1800"/>
+        </w:tabs>
+        <w:ind w:left="1800" w:hanging="360"/>
+      </w:pPr>
+    </w:lvl>
+    <w:lvl w:ilvl="4">
+      <w:start w:val="1"/>
+      <w:numFmt w:val="decimal"/>
+      <w:lvlText w:val="%5."/>
+      <w:lvlJc w:val="left"/>
+      <w:pPr>
+        <w:tabs>
+          <w:tab w:val="num" w:pos="2160"/>
+        </w:tabs>
+        <w:ind w:left="2160" w:hanging="360"/>
+      </w:pPr>
+    </w:lvl>
+    <w:lvl w:ilvl="5">
+      <w:start w:val="1"/>
+      <w:numFmt w:val="decimal"/>
+      <w:lvlText w:val="%6."/>
+      <w:lvlJc w:val="left"/>
+      <w:pPr>
+        <w:tabs>
+          <w:tab w:val="num" w:pos="2520"/>
+        </w:tabs>
+        <w:ind w:left="2520" w:hanging="360"/>
+      </w:pPr>
+    </w:lvl>
+    <w:lvl w:ilvl="6">
+      <w:start w:val="1"/>
+      <w:numFmt w:val="decimal"/>
+      <w:lvlText w:val="%7."/>
+      <w:lvlJc w:val="left"/>
+      <w:pPr>
+        <w:tabs>
+          <w:tab w:val="num" w:pos="2880"/>
+        </w:tabs>
+        <w:ind w:left="2880" w:hanging="360"/>
+      </w:pPr>
+    </w:lvl>
+    <w:lvl w:ilvl="7">
+      <w:start w:val="1"/>
+      <w:numFmt w:val="decimal"/>
+      <w:lvlText w:val="%8."/>
+      <w:lvlJc w:val="left"/>
+      <w:pPr>
+        <w:tabs>
+          <w:tab w:val="num" w:pos="3240"/>
+        </w:tabs>
+        <w:ind w:left="3240" w:hanging="360"/>
+      </w:pPr>
+    </w:lvl>
+    <w:lvl w:ilvl="8">
+      <w:start w:val="1"/>
+      <w:numFmt w:val="decimal"/>
+      <w:lvlText w:val="%9."/>
+      <w:lvlJc w:val="left"/>
+      <w:pPr>
+        <w:tabs>
+          <w:tab w:val="num" w:pos="3600"/>
+        </w:tabs>
+        <w:ind w:left="3600" w:hanging="360"/>
+      </w:pPr>
     </w:lvl>
   </w:abstractNum>
   <w:abstractNum w:abstractNumId="3">
@@ -5985,7 +6010,6 @@
         </w:tabs>
         <w:ind w:left="720" w:hanging="360"/>
       </w:pPr>
-      <w:rPr/>
     </w:lvl>
     <w:lvl w:ilvl="1">
       <w:start w:val="1"/>
@@ -5998,7 +6022,6 @@
         </w:tabs>
         <w:ind w:left="1080" w:hanging="360"/>
       </w:pPr>
-      <w:rPr/>
     </w:lvl>
     <w:lvl w:ilvl="2">
       <w:start w:val="1"/>
@@ -6011,7 +6034,6 @@
         </w:tabs>
         <w:ind w:left="1440" w:hanging="360"/>
       </w:pPr>
-      <w:rPr/>
     </w:lvl>
     <w:lvl w:ilvl="3">
       <w:start w:val="1"/>
@@ -6024,7 +6046,6 @@
         </w:tabs>
         <w:ind w:left="1800" w:hanging="360"/>
       </w:pPr>
-      <w:rPr/>
     </w:lvl>
     <w:lvl w:ilvl="4">
       <w:start w:val="1"/>
@@ -6037,7 +6058,6 @@
         </w:tabs>
         <w:ind w:left="2160" w:hanging="360"/>
       </w:pPr>
-      <w:rPr/>
     </w:lvl>
     <w:lvl w:ilvl="5">
       <w:start w:val="1"/>
@@ -6050,7 +6070,6 @@
         </w:tabs>
         <w:ind w:left="2520" w:hanging="360"/>
       </w:pPr>
-      <w:rPr/>
     </w:lvl>
     <w:lvl w:ilvl="6">
       <w:start w:val="1"/>
@@ -6063,7 +6082,6 @@
         </w:tabs>
         <w:ind w:left="2880" w:hanging="360"/>
       </w:pPr>
-      <w:rPr/>
     </w:lvl>
     <w:lvl w:ilvl="7">
       <w:start w:val="1"/>
@@ -6076,7 +6094,6 @@
         </w:tabs>
         <w:ind w:left="3240" w:hanging="360"/>
       </w:pPr>
-      <w:rPr/>
     </w:lvl>
     <w:lvl w:ilvl="8">
       <w:start w:val="1"/>
@@ -6089,7 +6106,6 @@
         </w:tabs>
         <w:ind w:left="3600" w:hanging="360"/>
       </w:pPr>
-      <w:rPr/>
     </w:lvl>
   </w:abstractNum>
   <w:abstractNum w:abstractNumId="4">
@@ -6104,7 +6120,6 @@
         </w:tabs>
         <w:ind w:left="1230" w:hanging="360"/>
       </w:pPr>
-      <w:rPr/>
     </w:lvl>
     <w:lvl w:ilvl="1">
       <w:start w:val="1"/>
@@ -6117,7 +6132,6 @@
         </w:tabs>
         <w:ind w:left="1590" w:hanging="360"/>
       </w:pPr>
-      <w:rPr/>
     </w:lvl>
     <w:lvl w:ilvl="2">
       <w:start w:val="1"/>
@@ -6130,7 +6144,6 @@
         </w:tabs>
         <w:ind w:left="1950" w:hanging="360"/>
       </w:pPr>
-      <w:rPr/>
     </w:lvl>
     <w:lvl w:ilvl="3">
       <w:start w:val="1"/>
@@ -6143,7 +6156,6 @@
         </w:tabs>
         <w:ind w:left="2310" w:hanging="360"/>
       </w:pPr>
-      <w:rPr/>
     </w:lvl>
     <w:lvl w:ilvl="4">
       <w:start w:val="1"/>
@@ -6156,7 +6168,6 @@
         </w:tabs>
         <w:ind w:left="2670" w:hanging="360"/>
       </w:pPr>
-      <w:rPr/>
     </w:lvl>
     <w:lvl w:ilvl="5">
       <w:start w:val="1"/>
@@ -6169,7 +6180,6 @@
         </w:tabs>
         <w:ind w:left="3030" w:hanging="360"/>
       </w:pPr>
-      <w:rPr/>
     </w:lvl>
     <w:lvl w:ilvl="6">
       <w:start w:val="1"/>
@@ -6182,7 +6192,6 @@
         </w:tabs>
         <w:ind w:left="3390" w:hanging="360"/>
       </w:pPr>
-      <w:rPr/>
     </w:lvl>
     <w:lvl w:ilvl="7">
       <w:start w:val="1"/>
@@ -6195,7 +6204,6 @@
         </w:tabs>
         <w:ind w:left="3750" w:hanging="360"/>
       </w:pPr>
-      <w:rPr/>
     </w:lvl>
     <w:lvl w:ilvl="8">
       <w:start w:val="1"/>
@@ -6208,7 +6216,6 @@
         </w:tabs>
         <w:ind w:left="4110" w:hanging="360"/>
       </w:pPr>
-      <w:rPr/>
     </w:lvl>
   </w:abstractNum>
   <w:num w:numId="1">
@@ -6248,21 +6255,22 @@
     <w:qFormat/>
     <w:pPr>
       <w:widowControl/>
-      <w:pBdr/>
       <w:tabs>
         <w:tab w:val="clear" w:pos="708"/>
       </w:tabs>
-      <w:kinsoku w:val="true"/>
-      <w:overflowPunct w:val="true"/>
-      <w:autoSpaceDE w:val="true"/>
+      <w:suppressAutoHyphens w:val="true"/>
+      <w:overflowPunct w:val="false"/>
       <w:bidi w:val="0"/>
+      <w:spacing w:before="0" w:after="0"/>
+      <w:jc w:val="left"/>
     </w:pPr>
     <w:rPr>
       <w:rFonts w:ascii="Times New Roman" w:hAnsi="Times New Roman" w:eastAsia="Times New Roman" w:cs="Times New Roman"/>
       <w:color w:val="auto"/>
+      <w:kern w:val="0"/>
       <w:sz w:val="24"/>
       <w:szCs w:val="24"/>
-      <w:lang w:val="cs-CZ" w:bidi="ar-SA" w:eastAsia="zh-CN"/>
+      <w:lang w:val="cs-CZ" w:eastAsia="zh-CN" w:bidi="ar-SA"/>
     </w:rPr>
   </w:style>
   <w:style w:type="paragraph" w:styleId="Heading1">

</xml_diff>